<commit_message>
finalize pipeline, prediction and report
</commit_message>
<xml_diff>
--- a/COSC2753_s3975979_report.docx
+++ b/COSC2753_s3975979_report.docx
@@ -343,114 +343,112 @@
     <w:p/>
     <w:p>
       <w:pPr>
+        <w:pStyle w:val="NoSpacing"/>
+      </w:pPr>
+    </w:p>
+    <w:p>
+      <w:pPr>
+        <w:pStyle w:val="NoSpacing"/>
+      </w:pPr>
+    </w:p>
+    <w:p>
+      <w:pPr>
+        <w:pStyle w:val="NoSpacing"/>
+      </w:pPr>
+    </w:p>
+    <w:p>
+      <w:pPr>
+        <w:pStyle w:val="NoSpacing"/>
+      </w:pPr>
+    </w:p>
+    <w:p>
+      <w:pPr>
         <w:pStyle w:val="Heading1"/>
       </w:pPr>
       <w:r>
+        <w:lastRenderedPageBreak/>
         <w:t>Introduction</w:t>
       </w:r>
     </w:p>
     <w:p>
       <w:pPr>
+        <w:spacing w:line="276" w:lineRule="auto"/>
+        <w:ind w:left="-720" w:firstLine="360"/>
+      </w:pPr>
+      <w:r>
+        <w:t xml:space="preserve">Human life expectancy prediction is vital for public health and data science, offering insights into longevity factors and aiding policymaking. This report develops a machine learning model to forecast life expectancy, starting with EDA to explore data structure, patterns, and model assumptions. It includes preprocessing, feature engineering, and advanced machine learning to ensure reliable predictions, addressing regression violations like multicollinearity and non-linearity. </w:t>
+      </w:r>
+      <w:r>
+        <w:t xml:space="preserve">The best predictive model is identified through model comparison </w:t>
+      </w:r>
+      <w:r>
+        <w:t xml:space="preserve">based on performance and interpretability, highlighting </w:t>
+      </w:r>
+      <w:r>
+        <w:t xml:space="preserve">the value of </w:t>
+      </w:r>
+      <w:r>
+        <w:t xml:space="preserve">data-driven </w:t>
+      </w:r>
+      <w:r>
+        <w:t>methods</w:t>
+      </w:r>
+      <w:r>
+        <w:t xml:space="preserve"> in understanding life expectancy determinants.</w:t>
+      </w:r>
+    </w:p>
+    <w:p>
+      <w:pPr>
         <w:pStyle w:val="Heading1"/>
       </w:pPr>
       <w:r>
         <w:t>Objectives</w:t>
       </w:r>
     </w:p>
-    <w:p/>
-    <w:p/>
-    <w:p/>
-    <w:p/>
-    <w:p/>
-    <w:p/>
-    <w:p/>
-    <w:p/>
-    <w:p/>
-    <w:p/>
-    <w:p/>
-    <w:p/>
-    <w:p/>
-    <w:p/>
-    <w:p/>
-    <w:p/>
-    <w:p/>
-    <w:p/>
-    <w:p>
-      <w:pPr>
-        <w:pStyle w:val="NoSpacing"/>
-      </w:pPr>
-    </w:p>
-    <w:p>
-      <w:pPr>
-        <w:pStyle w:val="NoSpacing"/>
-      </w:pPr>
-    </w:p>
-    <w:p>
-      <w:pPr>
-        <w:pStyle w:val="NoSpacing"/>
-      </w:pPr>
-    </w:p>
-    <w:p>
-      <w:pPr>
-        <w:pStyle w:val="NoSpacing"/>
-      </w:pPr>
-    </w:p>
-    <w:p>
-      <w:pPr>
-        <w:pStyle w:val="NoSpacing"/>
-      </w:pPr>
-    </w:p>
-    <w:p>
-      <w:pPr>
-        <w:pStyle w:val="NoSpacing"/>
-      </w:pPr>
-    </w:p>
-    <w:p>
-      <w:pPr>
-        <w:pStyle w:val="NoSpacing"/>
-      </w:pPr>
-    </w:p>
-    <w:p>
-      <w:pPr>
-        <w:pStyle w:val="NoSpacing"/>
-      </w:pPr>
-    </w:p>
-    <w:p>
-      <w:pPr>
-        <w:pStyle w:val="NoSpacing"/>
-      </w:pPr>
-    </w:p>
-    <w:p>
-      <w:pPr>
-        <w:pStyle w:val="NoSpacing"/>
-      </w:pPr>
-    </w:p>
-    <w:p>
-      <w:pPr>
-        <w:pStyle w:val="NoSpacing"/>
-      </w:pPr>
-    </w:p>
-    <w:p>
-      <w:pPr>
-        <w:pStyle w:val="NoSpacing"/>
-      </w:pPr>
-    </w:p>
-    <w:p>
-      <w:pPr>
-        <w:pStyle w:val="NoSpacing"/>
-      </w:pPr>
-    </w:p>
-    <w:p>
-      <w:pPr>
-        <w:pStyle w:val="NoSpacing"/>
-      </w:pPr>
+    <w:p>
+      <w:pPr>
+        <w:spacing w:line="276" w:lineRule="auto"/>
+        <w:ind w:left="-720" w:firstLine="360"/>
+      </w:pPr>
+      <w:r>
+        <w:t xml:space="preserve">This </w:t>
+      </w:r>
+      <w:r>
+        <w:t>study</w:t>
+      </w:r>
+      <w:r>
+        <w:t xml:space="preserve"> aims to develop a machine learning model to predict human life expectancy using regional attributes. It involves preprocessing via EDA to address</w:t>
+      </w:r>
+      <w:r>
+        <w:t xml:space="preserve"> the regression assumption</w:t>
+      </w:r>
+      <w:r>
+        <w:t xml:space="preserve">, followed by </w:t>
+      </w:r>
+      <w:r>
+        <w:t xml:space="preserve">a </w:t>
+      </w:r>
+      <w:r>
+        <w:t xml:space="preserve">feature engineering </w:t>
+      </w:r>
+      <w:r>
+        <w:t xml:space="preserve">process </w:t>
+      </w:r>
+      <w:r>
+        <w:t>to boost predictive power. A</w:t>
+      </w:r>
+      <w:r>
+        <w:t xml:space="preserve"> set of models will be trained based on the established framework and techniques,</w:t>
+      </w:r>
+      <w:r>
+        <w:t xml:space="preserve"> evaluated using R², MSE, and MAE, with cross-validation ensuring robust assessment. The best model will be chosen for accuracy, interpretability, and utility, with findings summarized to explain the approach, results, and final selection.</w:t>
+      </w:r>
     </w:p>
     <w:p>
       <w:pPr>
         <w:pStyle w:val="Heading1"/>
       </w:pPr>
       <w:r>
-        <w:lastRenderedPageBreak/>
         <w:t>Exploratory Data Analysis</w:t>
       </w:r>
       <w:r>
@@ -838,6 +836,7 @@
         <w:ind w:left="360"/>
       </w:pPr>
       <w:r>
+        <w:lastRenderedPageBreak/>
         <w:t>Obse</w:t>
       </w:r>
       <w:r>
@@ -1390,7 +1389,6 @@
         <w:ind w:left="360"/>
       </w:pPr>
       <w:r>
-        <w:lastRenderedPageBreak/>
         <w:t xml:space="preserve">Observation 2 – </w:t>
       </w:r>
       <w:r>
@@ -1792,6 +1790,7 @@
           <w:b/>
           <w:bCs/>
         </w:rPr>
+        <w:lastRenderedPageBreak/>
         <w:t>AdultMortality</w:t>
       </w:r>
       <w:proofErr w:type="spellEnd"/>
@@ -1938,16 +1937,9 @@
     </w:p>
     <w:p>
       <w:pPr>
-        <w:spacing w:line="276" w:lineRule="auto"/>
-        <w:ind w:left="-720" w:firstLine="360"/>
-      </w:pPr>
-    </w:p>
-    <w:p>
-      <w:pPr>
         <w:pStyle w:val="Heading1"/>
       </w:pPr>
       <w:r>
-        <w:lastRenderedPageBreak/>
         <w:t>Feature Engineering</w:t>
       </w:r>
     </w:p>
@@ -1974,13 +1966,7 @@
         <w:ind w:left="360"/>
       </w:pPr>
       <w:r>
-        <w:t xml:space="preserve">Extraction 1 </w:t>
-      </w:r>
-      <w:r>
-        <w:t xml:space="preserve">– </w:t>
-      </w:r>
-      <w:r>
-        <w:t>‘</w:t>
+        <w:t>Extraction 1 – ‘</w:t>
       </w:r>
       <w:proofErr w:type="spellStart"/>
       <w:r>
@@ -2084,13 +2070,7 @@
         <w:t>Ex</w:t>
       </w:r>
       <w:r>
-        <w:t xml:space="preserve">traction 2 </w:t>
-      </w:r>
-      <w:r>
-        <w:t>–</w:t>
-      </w:r>
-      <w:r>
-        <w:t xml:space="preserve"> ‘Under5LS’ and ‘SLS’</w:t>
+        <w:t>traction 2 – ‘Under5LS’ and ‘SLS’</w:t>
       </w:r>
     </w:p>
     <w:p>
@@ -2173,13 +2153,7 @@
         <w:ind w:left="360"/>
       </w:pPr>
       <w:r>
-        <w:t xml:space="preserve">Extraction 3 </w:t>
-      </w:r>
-      <w:r>
-        <w:t>–</w:t>
-      </w:r>
-      <w:r>
-        <w:t xml:space="preserve"> ‘GDP’ and ‘</w:t>
+        <w:t>Extraction 3 – ‘GDP’ and ‘</w:t>
       </w:r>
       <w:proofErr w:type="spellStart"/>
       <w:r>
@@ -2233,10 +2207,7 @@
         </m:r>
       </m:oMath>
       <w:r>
-        <w:t xml:space="preserve"> </w:t>
-      </w:r>
-      <w:r>
-        <w:t xml:space="preserve">provides better estimates for health expenditure per capita, a crucial determinant of life expectancy. This combination effectively captures the combined effects of prosperity and health prioritization better than either feature alone. By removing </w:t>
+        <w:t xml:space="preserve"> provides better estimates for health expenditure per capita, a crucial determinant of life expectancy. This combination effectively captures the combined effects of prosperity and health prioritization better than either feature alone. By removing </w:t>
       </w:r>
       <w:proofErr w:type="spellStart"/>
       <w:r>
@@ -2272,13 +2243,7 @@
         <w:ind w:left="360"/>
       </w:pPr>
       <w:r>
-        <w:t xml:space="preserve">Extraction 4 </w:t>
-      </w:r>
-      <w:r>
-        <w:t>–</w:t>
-      </w:r>
-      <w:r>
-        <w:t xml:space="preserve"> ‘</w:t>
+        <w:t>Extraction 4 – ‘</w:t>
       </w:r>
       <w:r>
         <w:t>Thinness1-19years</w:t>
@@ -2391,7 +2356,11 @@
         <w:ind w:left="-720" w:firstLine="360"/>
       </w:pPr>
       <w:r>
-        <w:t>To handle missing values, we will implement six imputation strategies: zero imputation, mean and median imputation, KNN imputation, iterative imputation (multivariate regression), and listwise deletion. Using a Random Forest regressor, we will assess each method's performance through RMSE (Root Mean Squared Error). Each imputer will be fitted on the training set and applied to both training and test sets for fair comparison.</w:t>
+        <w:t xml:space="preserve">To handle missing values, we will implement six imputation strategies: zero imputation, mean and median imputation, KNN imputation, iterative imputation (multivariate regression), and listwise deletion. Using a Random Forest regressor, we will assess each method's performance </w:t>
+      </w:r>
+      <w:r>
+        <w:lastRenderedPageBreak/>
+        <w:t>through RMSE (Root Mean Squared Error). Each imputer will be fitted on the training set and applied to both training and test sets for fair comparison.</w:t>
       </w:r>
     </w:p>
     <w:p>
@@ -2462,11 +2431,7 @@
       </w:r>
       <w:proofErr w:type="spellEnd"/>
       <w:r>
-        <w:t xml:space="preserve"> due to their near-</w:t>
-      </w:r>
-      <w:r>
-        <w:lastRenderedPageBreak/>
-        <w:t xml:space="preserve">normal distributions. Moderately skewed features, such as </w:t>
+        <w:t xml:space="preserve"> due to their near-normal distributions. Moderately skewed features, such as </w:t>
       </w:r>
       <w:r>
         <w:rPr>
@@ -2823,6 +2788,7 @@
         <w:pStyle w:val="Heading2"/>
       </w:pPr>
       <w:r>
+        <w:lastRenderedPageBreak/>
         <w:t>Evaluation Metrics</w:t>
       </w:r>
     </w:p>
@@ -2902,7 +2868,6 @@
         <w:ind w:left="-720" w:firstLine="450"/>
       </w:pPr>
       <w:r>
-        <w:lastRenderedPageBreak/>
         <w:t xml:space="preserve">Mean Absolute Error (MAE): It is the average of the absolute differences between actual and predicted values. MAE, as noted by </w:t>
       </w:r>
       <w:commentRangeStart w:id="8"/>
@@ -3063,7 +3028,7 @@
         <w:commentReference w:id="11"/>
       </w:r>
       <w:r>
-        <w:t>, 1992). Stacking has been shown to improve predictive performance by leveraging the strengths of diverse models while mitigating their individual weaknesses (</w:t>
+        <w:t>, 1992). Stacking has been shown to improve predictive performance by leveraging the strengths of diverse models while mitigating their weaknesses (</w:t>
       </w:r>
       <w:commentRangeStart w:id="12"/>
       <w:proofErr w:type="spellStart"/>
@@ -3104,116 +3069,206 @@
     <w:p>
       <w:pPr>
         <w:pStyle w:val="NoSpacing"/>
-        <w:ind w:left="-900" w:firstLine="450"/>
-      </w:pPr>
-    </w:p>
-    <w:p>
-      <w:pPr>
-        <w:pStyle w:val="NoSpacing"/>
-        <w:ind w:left="-900" w:firstLine="450"/>
-      </w:pPr>
-    </w:p>
-    <w:p>
-      <w:pPr>
-        <w:pStyle w:val="NoSpacing"/>
-        <w:ind w:left="-900" w:firstLine="450"/>
-      </w:pPr>
-    </w:p>
-    <w:p>
-      <w:pPr>
-        <w:pStyle w:val="NoSpacing"/>
-        <w:ind w:left="-900" w:firstLine="450"/>
-      </w:pPr>
-    </w:p>
-    <w:p>
-      <w:pPr>
-        <w:pStyle w:val="NoSpacing"/>
-        <w:ind w:left="-900" w:firstLine="450"/>
-      </w:pPr>
-    </w:p>
-    <w:p>
-      <w:pPr>
-        <w:pStyle w:val="NoSpacing"/>
-        <w:ind w:left="-900" w:firstLine="450"/>
-      </w:pPr>
-    </w:p>
-    <w:p>
-      <w:pPr>
-        <w:pStyle w:val="NoSpacing"/>
-        <w:ind w:left="-900" w:firstLine="450"/>
-      </w:pPr>
-    </w:p>
-    <w:p>
-      <w:pPr>
-        <w:pStyle w:val="NoSpacing"/>
-        <w:ind w:left="-900" w:firstLine="450"/>
-      </w:pPr>
-    </w:p>
-    <w:p>
-      <w:pPr>
-        <w:pStyle w:val="NoSpacing"/>
-        <w:ind w:left="-900" w:firstLine="450"/>
-      </w:pPr>
-    </w:p>
-    <w:p>
-      <w:pPr>
-        <w:pStyle w:val="NoSpacing"/>
-        <w:ind w:left="-900" w:firstLine="450"/>
-      </w:pPr>
-    </w:p>
-    <w:p>
-      <w:pPr>
-        <w:pStyle w:val="NoSpacing"/>
-        <w:ind w:left="-900" w:firstLine="450"/>
-      </w:pPr>
-    </w:p>
-    <w:p>
-      <w:pPr>
-        <w:pStyle w:val="NoSpacing"/>
-        <w:ind w:left="-900" w:firstLine="450"/>
-      </w:pPr>
-    </w:p>
-    <w:p>
-      <w:pPr>
-        <w:pStyle w:val="NoSpacing"/>
-        <w:ind w:left="-900" w:firstLine="450"/>
-      </w:pPr>
-    </w:p>
-    <w:p>
-      <w:pPr>
-        <w:pStyle w:val="NoSpacing"/>
-        <w:ind w:left="-900" w:firstLine="450"/>
-      </w:pPr>
-    </w:p>
-    <w:p>
-      <w:pPr>
-        <w:pStyle w:val="NoSpacing"/>
-        <w:ind w:left="-900" w:firstLine="450"/>
-      </w:pPr>
-    </w:p>
-    <w:p>
-      <w:pPr>
-        <w:pStyle w:val="NoSpacing"/>
-        <w:ind w:left="-900" w:firstLine="450"/>
-      </w:pPr>
-    </w:p>
-    <w:p>
-      <w:pPr>
-        <w:pStyle w:val="NoSpacing"/>
-        <w:ind w:left="-900" w:firstLine="450"/>
-      </w:pPr>
-    </w:p>
-    <w:p>
-      <w:pPr>
-        <w:pStyle w:val="NoSpacing"/>
-        <w:ind w:left="-900" w:firstLine="450"/>
-      </w:pPr>
-    </w:p>
-    <w:p>
-      <w:pPr>
-        <w:pStyle w:val="NoSpacing"/>
-        <w:ind w:left="-900" w:right="-1080" w:firstLine="450"/>
-      </w:pPr>
+        <w:spacing w:line="276" w:lineRule="auto"/>
+        <w:ind w:left="-720" w:firstLine="360"/>
+      </w:pPr>
+      <w:r>
+        <w:t xml:space="preserve">From the modeling results in Table 3, the </w:t>
+      </w:r>
+      <w:r>
+        <w:t>stacking tuned</w:t>
+      </w:r>
+      <w:r>
+        <w:t xml:space="preserve"> model</w:t>
+      </w:r>
+      <w:r>
+        <w:t>s</w:t>
+      </w:r>
+      <w:r>
+        <w:t xml:space="preserve"> outperformed all others, achieving an MSE of 6.0859, an MAE of 1.9427, and an R² of 0.9263, surpassing the tuned </w:t>
+      </w:r>
+      <w:proofErr w:type="spellStart"/>
+      <w:r>
+        <w:t>XGBoost</w:t>
+      </w:r>
+      <w:proofErr w:type="spellEnd"/>
+      <w:r>
+        <w:t xml:space="preserve"> and other models. The </w:t>
+      </w:r>
+      <w:r>
+        <w:t xml:space="preserve">stacking </w:t>
+      </w:r>
+      <w:r>
+        <w:t>model</w:t>
+      </w:r>
+      <w:r>
+        <w:t>s</w:t>
+      </w:r>
+      <w:r>
+        <w:t xml:space="preserve">, combining </w:t>
+      </w:r>
+      <w:proofErr w:type="spellStart"/>
+      <w:r>
+        <w:t>XGBoost</w:t>
+      </w:r>
+      <w:proofErr w:type="spellEnd"/>
+      <w:r>
+        <w:t>, Gradient Boosting,</w:t>
+      </w:r>
+      <w:r>
+        <w:t xml:space="preserve"> </w:t>
+      </w:r>
+      <w:proofErr w:type="spellStart"/>
+      <w:r>
+        <w:t>HistGradientBoosting</w:t>
+      </w:r>
+      <w:proofErr w:type="spellEnd"/>
+      <w:r>
+        <w:t>, Lasso, and Ridge</w:t>
+      </w:r>
+      <w:r>
+        <w:t xml:space="preserve"> via stacking, </w:t>
+      </w:r>
+      <w:r>
+        <w:t>were</w:t>
+      </w:r>
+      <w:r>
+        <w:t xml:space="preserve"> selected as the best model for predicting life expectancy due to </w:t>
+      </w:r>
+      <w:r>
+        <w:t>their</w:t>
+      </w:r>
+      <w:r>
+        <w:t xml:space="preserve"> superior accuracy, robustness, and ability to capture non-linear relationships identified in EDA. Despite its effectiveness, the model may face generalizability issues with differing data distributions, even after preprocessing. Thus, the </w:t>
+      </w:r>
+      <w:r>
+        <w:t>stacking</w:t>
+      </w:r>
+      <w:r>
+        <w:t xml:space="preserve"> tuned</w:t>
+      </w:r>
+      <w:r>
+        <w:t xml:space="preserve"> model</w:t>
+      </w:r>
+      <w:r>
+        <w:t>s</w:t>
+      </w:r>
+      <w:r>
+        <w:t xml:space="preserve"> w</w:t>
+      </w:r>
+      <w:r>
+        <w:t>ere</w:t>
+      </w:r>
+      <w:r>
+        <w:t xml:space="preserve"> used for test set predictions and the final pipeline, balancing performance and practicality, though future improvements could involve advanced feature engineering or alternative ensemble techniques.</w:t>
+      </w:r>
+    </w:p>
+    <w:p>
+      <w:pPr>
+        <w:pStyle w:val="Heading1"/>
+      </w:pPr>
+      <w:r>
+        <w:t>Conclusion</w:t>
+      </w:r>
+    </w:p>
+    <w:p>
+      <w:pPr>
+        <w:spacing w:line="276" w:lineRule="auto"/>
+        <w:ind w:left="-720" w:firstLine="360"/>
+      </w:pPr>
+      <w:r>
+        <w:t>This research managed to meet its goals through the forecast of life expectancy through EDA to address the missing values, multicollinearity, and non-linearity, pursued by feature engineering through iterative imputation, logarithmic transformations, scaling (</w:t>
+      </w:r>
+      <w:proofErr w:type="spellStart"/>
+      <w:r>
+        <w:t>StandardScaler</w:t>
+      </w:r>
+      <w:proofErr w:type="spellEnd"/>
+      <w:r>
+        <w:t xml:space="preserve"> and </w:t>
+      </w:r>
+      <w:proofErr w:type="spellStart"/>
+      <w:r>
+        <w:t>RobustScaler</w:t>
+      </w:r>
+      <w:proofErr w:type="spellEnd"/>
+      <w:r>
+        <w:t xml:space="preserve">), and a combination of feature selection techniques (e.g., Country, </w:t>
+      </w:r>
+      <w:proofErr w:type="spellStart"/>
+      <w:r>
+        <w:t>AdultMortality</w:t>
+      </w:r>
+      <w:proofErr w:type="spellEnd"/>
+      <w:r>
+        <w:t xml:space="preserve">, HIV-AIDS). Subsequently, the best-performing </w:t>
+      </w:r>
+      <w:r>
+        <w:t>Stacking</w:t>
+      </w:r>
+      <w:r>
+        <w:t xml:space="preserve"> model</w:t>
+      </w:r>
+      <w:r>
+        <w:t>s</w:t>
+      </w:r>
+      <w:r>
+        <w:t xml:space="preserve"> (R²: 0.926</w:t>
+      </w:r>
+      <w:r>
+        <w:t>3</w:t>
+      </w:r>
+      <w:r>
+        <w:t>, MSE: 6.0</w:t>
+      </w:r>
+      <w:r>
+        <w:t xml:space="preserve">859, MAE: </w:t>
+      </w:r>
+      <w:r>
+        <w:rPr>
+          <w:szCs w:val="20"/>
+        </w:rPr>
+        <w:t>1.9427</w:t>
+      </w:r>
+      <w:r>
+        <w:t xml:space="preserve">) </w:t>
+      </w:r>
+      <w:r>
+        <w:t>were</w:t>
+      </w:r>
+      <w:r>
+        <w:t xml:space="preserve"> selected due to </w:t>
+      </w:r>
+      <w:r>
+        <w:t>their</w:t>
+      </w:r>
+      <w:r>
+        <w:t xml:space="preserve"> performance and interpretability. The final pipeline, which was represented by EDA, feature engineering, and </w:t>
+      </w:r>
+      <w:r>
+        <w:t>Stacking</w:t>
+      </w:r>
+      <w:r>
+        <w:t xml:space="preserve"> model</w:t>
+      </w:r>
+      <w:r>
+        <w:t>s</w:t>
+      </w:r>
+      <w:r>
+        <w:t xml:space="preserve"> </w:t>
+      </w:r>
+      <w:r>
+        <w:t>modeling with 5-fold cross-validation and randomized grid search, was executed on the test dataset. It is also possible to explore the idea of generalizing the results.</w:t>
+      </w:r>
+    </w:p>
+    <w:p>
+      <w:pPr>
+        <w:pStyle w:val="Heading1"/>
+      </w:pPr>
+      <w:r>
+        <w:lastRenderedPageBreak/>
+        <w:t>References</w:t>
+      </w:r>
     </w:p>
     <w:p>
       <w:pPr>
@@ -3222,7 +3277,9 @@
         <w:jc w:val="center"/>
       </w:pPr>
       <w:r>
-        <w:lastRenderedPageBreak/>
+        <w:rPr>
+          <w:noProof/>
+        </w:rPr>
         <w:drawing>
           <wp:inline distT="0" distB="0" distL="0" distR="0" wp14:anchorId="3FBC0ED1" wp14:editId="44B3E869">
             <wp:extent cx="6515100" cy="2822575"/>
@@ -3302,25 +3359,7 @@
         <w:rPr>
           <w:sz w:val="22"/>
         </w:rPr>
-        <w:t xml:space="preserve">: </w:t>
-      </w:r>
-      <w:r>
-        <w:rPr>
-          <w:sz w:val="22"/>
-        </w:rPr>
-        <w:t>Imputation</w:t>
-      </w:r>
-      <w:r>
-        <w:rPr>
-          <w:sz w:val="22"/>
-        </w:rPr>
-        <w:t xml:space="preserve"> </w:t>
-      </w:r>
-      <w:r>
-        <w:rPr>
-          <w:sz w:val="22"/>
-        </w:rPr>
-        <w:t>Results</w:t>
+        <w:t>: Imputation Results</w:t>
       </w:r>
     </w:p>
     <w:p>
@@ -3814,15 +3853,7 @@
                 <w:bCs/>
                 <w:sz w:val="22"/>
               </w:rPr>
-              <w:t>Feature</w:t>
-            </w:r>
-            <w:r>
-              <w:rPr>
-                <w:b/>
-                <w:bCs/>
-                <w:sz w:val="22"/>
-              </w:rPr>
-              <w:t xml:space="preserve"> Selection Method</w:t>
+              <w:t>Feature Selection Method</w:t>
             </w:r>
           </w:p>
         </w:tc>
@@ -4232,317 +4263,2359 @@
         <w:rPr>
           <w:sz w:val="22"/>
         </w:rPr>
+        <w:t>: Feature Selection Results</w:t>
+      </w:r>
+    </w:p>
+    <w:p>
+      <w:pPr>
+        <w:pStyle w:val="NoSpacing"/>
+      </w:pPr>
+    </w:p>
+    <w:tbl>
+      <w:tblPr>
+        <w:tblStyle w:val="GridTable4-Accent5"/>
+        <w:tblW w:w="0" w:type="auto"/>
+        <w:tblLook w:val="04A0" w:firstRow="1" w:lastRow="0" w:firstColumn="1" w:lastColumn="0" w:noHBand="0" w:noVBand="1"/>
+      </w:tblPr>
+      <w:tblGrid>
+        <w:gridCol w:w="2095"/>
+        <w:gridCol w:w="2095"/>
+        <w:gridCol w:w="2095"/>
+        <w:gridCol w:w="2095"/>
+        <w:gridCol w:w="2096"/>
+      </w:tblGrid>
+      <w:tr>
+        <w:trPr>
+          <w:cnfStyle w:val="100000000000" w:firstRow="1" w:lastRow="0" w:firstColumn="0" w:lastColumn="0" w:oddVBand="0" w:evenVBand="0" w:oddHBand="0" w:evenHBand="0" w:firstRowFirstColumn="0" w:firstRowLastColumn="0" w:lastRowFirstColumn="0" w:lastRowLastColumn="0"/>
+        </w:trPr>
+        <w:tc>
+          <w:tcPr>
+            <w:cnfStyle w:val="001000000000" w:firstRow="0" w:lastRow="0" w:firstColumn="1" w:lastColumn="0" w:oddVBand="0" w:evenVBand="0" w:oddHBand="0" w:evenHBand="0" w:firstRowFirstColumn="0" w:firstRowLastColumn="0" w:lastRowFirstColumn="0" w:lastRowLastColumn="0"/>
+            <w:tcW w:w="2095" w:type="dxa"/>
+          </w:tcPr>
+          <w:p>
+            <w:pPr>
+              <w:pStyle w:val="NoSpacing"/>
+              <w:jc w:val="center"/>
+              <w:rPr>
+                <w:szCs w:val="20"/>
+              </w:rPr>
+            </w:pPr>
+            <w:r>
+              <w:rPr>
+                <w:szCs w:val="20"/>
+              </w:rPr>
+              <w:t>Model</w:t>
+            </w:r>
+          </w:p>
+        </w:tc>
+        <w:tc>
+          <w:tcPr>
+            <w:tcW w:w="2095" w:type="dxa"/>
+          </w:tcPr>
+          <w:p>
+            <w:pPr>
+              <w:pStyle w:val="NoSpacing"/>
+              <w:jc w:val="center"/>
+              <w:cnfStyle w:val="100000000000" w:firstRow="1" w:lastRow="0" w:firstColumn="0" w:lastColumn="0" w:oddVBand="0" w:evenVBand="0" w:oddHBand="0" w:evenHBand="0" w:firstRowFirstColumn="0" w:firstRowLastColumn="0" w:lastRowFirstColumn="0" w:lastRowLastColumn="0"/>
+              <w:rPr>
+                <w:szCs w:val="20"/>
+              </w:rPr>
+            </w:pPr>
+            <w:r>
+              <w:rPr>
+                <w:szCs w:val="20"/>
+              </w:rPr>
+              <w:t>Tuned</w:t>
+            </w:r>
+          </w:p>
+        </w:tc>
+        <w:tc>
+          <w:tcPr>
+            <w:tcW w:w="2095" w:type="dxa"/>
+          </w:tcPr>
+          <w:p>
+            <w:pPr>
+              <w:pStyle w:val="NoSpacing"/>
+              <w:jc w:val="center"/>
+              <w:cnfStyle w:val="100000000000" w:firstRow="1" w:lastRow="0" w:firstColumn="0" w:lastColumn="0" w:oddVBand="0" w:evenVBand="0" w:oddHBand="0" w:evenHBand="0" w:firstRowFirstColumn="0" w:firstRowLastColumn="0" w:lastRowFirstColumn="0" w:lastRowLastColumn="0"/>
+              <w:rPr>
+                <w:szCs w:val="20"/>
+              </w:rPr>
+            </w:pPr>
+            <w:r>
+              <w:rPr>
+                <w:szCs w:val="20"/>
+              </w:rPr>
+              <w:t>MSE</w:t>
+            </w:r>
+          </w:p>
+        </w:tc>
+        <w:tc>
+          <w:tcPr>
+            <w:tcW w:w="2095" w:type="dxa"/>
+          </w:tcPr>
+          <w:p>
+            <w:pPr>
+              <w:pStyle w:val="NoSpacing"/>
+              <w:jc w:val="center"/>
+              <w:cnfStyle w:val="100000000000" w:firstRow="1" w:lastRow="0" w:firstColumn="0" w:lastColumn="0" w:oddVBand="0" w:evenVBand="0" w:oddHBand="0" w:evenHBand="0" w:firstRowFirstColumn="0" w:firstRowLastColumn="0" w:lastRowFirstColumn="0" w:lastRowLastColumn="0"/>
+              <w:rPr>
+                <w:szCs w:val="20"/>
+              </w:rPr>
+            </w:pPr>
+            <w:r>
+              <w:rPr>
+                <w:szCs w:val="20"/>
+              </w:rPr>
+              <w:t>MAE</w:t>
+            </w:r>
+          </w:p>
+        </w:tc>
+        <w:tc>
+          <w:tcPr>
+            <w:tcW w:w="2096" w:type="dxa"/>
+          </w:tcPr>
+          <w:p>
+            <w:pPr>
+              <w:pStyle w:val="NoSpacing"/>
+              <w:jc w:val="center"/>
+              <w:cnfStyle w:val="100000000000" w:firstRow="1" w:lastRow="0" w:firstColumn="0" w:lastColumn="0" w:oddVBand="0" w:evenVBand="0" w:oddHBand="0" w:evenHBand="0" w:firstRowFirstColumn="0" w:firstRowLastColumn="0" w:lastRowFirstColumn="0" w:lastRowLastColumn="0"/>
+              <w:rPr>
+                <w:szCs w:val="20"/>
+              </w:rPr>
+            </w:pPr>
+            <w:r>
+              <w:rPr>
+                <w:szCs w:val="20"/>
+              </w:rPr>
+              <w:t>R</w:t>
+            </w:r>
+            <w:r>
+              <w:rPr>
+                <w:szCs w:val="20"/>
+                <w:vertAlign w:val="superscript"/>
+              </w:rPr>
+              <w:t>2</w:t>
+            </w:r>
+          </w:p>
+        </w:tc>
+      </w:tr>
+      <w:tr>
+        <w:trPr>
+          <w:cnfStyle w:val="000000100000" w:firstRow="0" w:lastRow="0" w:firstColumn="0" w:lastColumn="0" w:oddVBand="0" w:evenVBand="0" w:oddHBand="1" w:evenHBand="0" w:firstRowFirstColumn="0" w:firstRowLastColumn="0" w:lastRowFirstColumn="0" w:lastRowLastColumn="0"/>
+        </w:trPr>
+        <w:tc>
+          <w:tcPr>
+            <w:cnfStyle w:val="001000000000" w:firstRow="0" w:lastRow="0" w:firstColumn="1" w:lastColumn="0" w:oddVBand="0" w:evenVBand="0" w:oddHBand="0" w:evenHBand="0" w:firstRowFirstColumn="0" w:firstRowLastColumn="0" w:lastRowFirstColumn="0" w:lastRowLastColumn="0"/>
+            <w:tcW w:w="2095" w:type="dxa"/>
+          </w:tcPr>
+          <w:p>
+            <w:pPr>
+              <w:pStyle w:val="NoSpacing"/>
+              <w:jc w:val="center"/>
+              <w:rPr>
+                <w:b w:val="0"/>
+                <w:bCs w:val="0"/>
+                <w:szCs w:val="20"/>
+              </w:rPr>
+            </w:pPr>
+            <w:proofErr w:type="spellStart"/>
+            <w:r>
+              <w:rPr>
+                <w:b w:val="0"/>
+                <w:bCs w:val="0"/>
+                <w:szCs w:val="20"/>
+              </w:rPr>
+              <w:t>XGBoost</w:t>
+            </w:r>
+            <w:proofErr w:type="spellEnd"/>
+          </w:p>
+        </w:tc>
+        <w:tc>
+          <w:tcPr>
+            <w:tcW w:w="2095" w:type="dxa"/>
+          </w:tcPr>
+          <w:p>
+            <w:pPr>
+              <w:pStyle w:val="NoSpacing"/>
+              <w:jc w:val="center"/>
+              <w:cnfStyle w:val="000000100000" w:firstRow="0" w:lastRow="0" w:firstColumn="0" w:lastColumn="0" w:oddVBand="0" w:evenVBand="0" w:oddHBand="1" w:evenHBand="0" w:firstRowFirstColumn="0" w:firstRowLastColumn="0" w:lastRowFirstColumn="0" w:lastRowLastColumn="0"/>
+              <w:rPr>
+                <w:szCs w:val="20"/>
+              </w:rPr>
+            </w:pPr>
+            <w:r>
+              <w:rPr>
+                <w:szCs w:val="20"/>
+              </w:rPr>
+              <w:t>No</w:t>
+            </w:r>
+          </w:p>
+        </w:tc>
+        <w:tc>
+          <w:tcPr>
+            <w:tcW w:w="2095" w:type="dxa"/>
+          </w:tcPr>
+          <w:p>
+            <w:pPr>
+              <w:pStyle w:val="NoSpacing"/>
+              <w:jc w:val="center"/>
+              <w:cnfStyle w:val="000000100000" w:firstRow="0" w:lastRow="0" w:firstColumn="0" w:lastColumn="0" w:oddVBand="0" w:evenVBand="0" w:oddHBand="1" w:evenHBand="0" w:firstRowFirstColumn="0" w:firstRowLastColumn="0" w:lastRowFirstColumn="0" w:lastRowLastColumn="0"/>
+              <w:rPr>
+                <w:szCs w:val="20"/>
+              </w:rPr>
+            </w:pPr>
+            <w:r>
+              <w:rPr>
+                <w:szCs w:val="20"/>
+              </w:rPr>
+              <w:t>6.3264</w:t>
+            </w:r>
+          </w:p>
+        </w:tc>
+        <w:tc>
+          <w:tcPr>
+            <w:tcW w:w="2095" w:type="dxa"/>
+          </w:tcPr>
+          <w:p>
+            <w:pPr>
+              <w:pStyle w:val="NoSpacing"/>
+              <w:jc w:val="center"/>
+              <w:cnfStyle w:val="000000100000" w:firstRow="0" w:lastRow="0" w:firstColumn="0" w:lastColumn="0" w:oddVBand="0" w:evenVBand="0" w:oddHBand="1" w:evenHBand="0" w:firstRowFirstColumn="0" w:firstRowLastColumn="0" w:lastRowFirstColumn="0" w:lastRowLastColumn="0"/>
+              <w:rPr>
+                <w:szCs w:val="20"/>
+              </w:rPr>
+            </w:pPr>
+            <w:r>
+              <w:rPr>
+                <w:szCs w:val="20"/>
+              </w:rPr>
+              <w:t>1.9853</w:t>
+            </w:r>
+          </w:p>
+        </w:tc>
+        <w:tc>
+          <w:tcPr>
+            <w:tcW w:w="2096" w:type="dxa"/>
+          </w:tcPr>
+          <w:p>
+            <w:pPr>
+              <w:pStyle w:val="NoSpacing"/>
+              <w:jc w:val="center"/>
+              <w:cnfStyle w:val="000000100000" w:firstRow="0" w:lastRow="0" w:firstColumn="0" w:lastColumn="0" w:oddVBand="0" w:evenVBand="0" w:oddHBand="1" w:evenHBand="0" w:firstRowFirstColumn="0" w:firstRowLastColumn="0" w:lastRowFirstColumn="0" w:lastRowLastColumn="0"/>
+              <w:rPr>
+                <w:szCs w:val="20"/>
+              </w:rPr>
+            </w:pPr>
+            <w:r>
+              <w:rPr>
+                <w:szCs w:val="20"/>
+              </w:rPr>
+              <w:t>0.9234</w:t>
+            </w:r>
+          </w:p>
+        </w:tc>
+      </w:tr>
+      <w:tr>
+        <w:tc>
+          <w:tcPr>
+            <w:cnfStyle w:val="001000000000" w:firstRow="0" w:lastRow="0" w:firstColumn="1" w:lastColumn="0" w:oddVBand="0" w:evenVBand="0" w:oddHBand="0" w:evenHBand="0" w:firstRowFirstColumn="0" w:firstRowLastColumn="0" w:lastRowFirstColumn="0" w:lastRowLastColumn="0"/>
+            <w:tcW w:w="2095" w:type="dxa"/>
+          </w:tcPr>
+          <w:p>
+            <w:pPr>
+              <w:pStyle w:val="NoSpacing"/>
+              <w:jc w:val="center"/>
+              <w:rPr>
+                <w:b w:val="0"/>
+                <w:bCs w:val="0"/>
+                <w:szCs w:val="20"/>
+              </w:rPr>
+            </w:pPr>
+            <w:proofErr w:type="spellStart"/>
+            <w:r>
+              <w:rPr>
+                <w:b w:val="0"/>
+                <w:bCs w:val="0"/>
+                <w:szCs w:val="20"/>
+              </w:rPr>
+              <w:t>LinearRegression</w:t>
+            </w:r>
+            <w:proofErr w:type="spellEnd"/>
+          </w:p>
+        </w:tc>
+        <w:tc>
+          <w:tcPr>
+            <w:tcW w:w="2095" w:type="dxa"/>
+          </w:tcPr>
+          <w:p>
+            <w:pPr>
+              <w:pStyle w:val="NoSpacing"/>
+              <w:jc w:val="center"/>
+              <w:cnfStyle w:val="000000000000" w:firstRow="0" w:lastRow="0" w:firstColumn="0" w:lastColumn="0" w:oddVBand="0" w:evenVBand="0" w:oddHBand="0" w:evenHBand="0" w:firstRowFirstColumn="0" w:firstRowLastColumn="0" w:lastRowFirstColumn="0" w:lastRowLastColumn="0"/>
+              <w:rPr>
+                <w:szCs w:val="20"/>
+              </w:rPr>
+            </w:pPr>
+            <w:r>
+              <w:rPr>
+                <w:szCs w:val="20"/>
+              </w:rPr>
+              <w:t>No</w:t>
+            </w:r>
+          </w:p>
+        </w:tc>
+        <w:tc>
+          <w:tcPr>
+            <w:tcW w:w="2095" w:type="dxa"/>
+          </w:tcPr>
+          <w:p>
+            <w:pPr>
+              <w:pStyle w:val="NoSpacing"/>
+              <w:jc w:val="center"/>
+              <w:cnfStyle w:val="000000000000" w:firstRow="0" w:lastRow="0" w:firstColumn="0" w:lastColumn="0" w:oddVBand="0" w:evenVBand="0" w:oddHBand="0" w:evenHBand="0" w:firstRowFirstColumn="0" w:firstRowLastColumn="0" w:lastRowFirstColumn="0" w:lastRowLastColumn="0"/>
+              <w:rPr>
+                <w:szCs w:val="20"/>
+              </w:rPr>
+            </w:pPr>
+            <w:r>
+              <w:rPr>
+                <w:szCs w:val="20"/>
+              </w:rPr>
+              <w:t>7.4267</w:t>
+            </w:r>
+          </w:p>
+        </w:tc>
+        <w:tc>
+          <w:tcPr>
+            <w:tcW w:w="2095" w:type="dxa"/>
+          </w:tcPr>
+          <w:p>
+            <w:pPr>
+              <w:pStyle w:val="NoSpacing"/>
+              <w:jc w:val="center"/>
+              <w:cnfStyle w:val="000000000000" w:firstRow="0" w:lastRow="0" w:firstColumn="0" w:lastColumn="0" w:oddVBand="0" w:evenVBand="0" w:oddHBand="0" w:evenHBand="0" w:firstRowFirstColumn="0" w:firstRowLastColumn="0" w:lastRowFirstColumn="0" w:lastRowLastColumn="0"/>
+              <w:rPr>
+                <w:szCs w:val="20"/>
+              </w:rPr>
+            </w:pPr>
+            <w:r>
+              <w:rPr>
+                <w:szCs w:val="20"/>
+              </w:rPr>
+              <w:t>2.1512</w:t>
+            </w:r>
+          </w:p>
+        </w:tc>
+        <w:tc>
+          <w:tcPr>
+            <w:tcW w:w="2096" w:type="dxa"/>
+          </w:tcPr>
+          <w:p>
+            <w:pPr>
+              <w:pStyle w:val="NoSpacing"/>
+              <w:jc w:val="center"/>
+              <w:cnfStyle w:val="000000000000" w:firstRow="0" w:lastRow="0" w:firstColumn="0" w:lastColumn="0" w:oddVBand="0" w:evenVBand="0" w:oddHBand="0" w:evenHBand="0" w:firstRowFirstColumn="0" w:firstRowLastColumn="0" w:lastRowFirstColumn="0" w:lastRowLastColumn="0"/>
+              <w:rPr>
+                <w:szCs w:val="20"/>
+              </w:rPr>
+            </w:pPr>
+            <w:r>
+              <w:rPr>
+                <w:szCs w:val="20"/>
+              </w:rPr>
+              <w:t>0.9101</w:t>
+            </w:r>
+          </w:p>
+        </w:tc>
+      </w:tr>
+      <w:tr>
+        <w:trPr>
+          <w:cnfStyle w:val="000000100000" w:firstRow="0" w:lastRow="0" w:firstColumn="0" w:lastColumn="0" w:oddVBand="0" w:evenVBand="0" w:oddHBand="1" w:evenHBand="0" w:firstRowFirstColumn="0" w:firstRowLastColumn="0" w:lastRowFirstColumn="0" w:lastRowLastColumn="0"/>
+        </w:trPr>
+        <w:tc>
+          <w:tcPr>
+            <w:cnfStyle w:val="001000000000" w:firstRow="0" w:lastRow="0" w:firstColumn="1" w:lastColumn="0" w:oddVBand="0" w:evenVBand="0" w:oddHBand="0" w:evenHBand="0" w:firstRowFirstColumn="0" w:firstRowLastColumn="0" w:lastRowFirstColumn="0" w:lastRowLastColumn="0"/>
+            <w:tcW w:w="2095" w:type="dxa"/>
+          </w:tcPr>
+          <w:p>
+            <w:pPr>
+              <w:pStyle w:val="NoSpacing"/>
+              <w:jc w:val="center"/>
+              <w:rPr>
+                <w:b w:val="0"/>
+                <w:bCs w:val="0"/>
+                <w:szCs w:val="20"/>
+              </w:rPr>
+            </w:pPr>
+            <w:proofErr w:type="spellStart"/>
+            <w:r>
+              <w:rPr>
+                <w:b w:val="0"/>
+                <w:bCs w:val="0"/>
+                <w:szCs w:val="20"/>
+              </w:rPr>
+              <w:t>RandomForest</w:t>
+            </w:r>
+            <w:proofErr w:type="spellEnd"/>
+          </w:p>
+        </w:tc>
+        <w:tc>
+          <w:tcPr>
+            <w:tcW w:w="2095" w:type="dxa"/>
+          </w:tcPr>
+          <w:p>
+            <w:pPr>
+              <w:pStyle w:val="NoSpacing"/>
+              <w:jc w:val="center"/>
+              <w:cnfStyle w:val="000000100000" w:firstRow="0" w:lastRow="0" w:firstColumn="0" w:lastColumn="0" w:oddVBand="0" w:evenVBand="0" w:oddHBand="1" w:evenHBand="0" w:firstRowFirstColumn="0" w:firstRowLastColumn="0" w:lastRowFirstColumn="0" w:lastRowLastColumn="0"/>
+              <w:rPr>
+                <w:szCs w:val="20"/>
+              </w:rPr>
+            </w:pPr>
+            <w:r>
+              <w:rPr>
+                <w:szCs w:val="20"/>
+              </w:rPr>
+              <w:t>No</w:t>
+            </w:r>
+          </w:p>
+        </w:tc>
+        <w:tc>
+          <w:tcPr>
+            <w:tcW w:w="2095" w:type="dxa"/>
+          </w:tcPr>
+          <w:p>
+            <w:pPr>
+              <w:pStyle w:val="NoSpacing"/>
+              <w:jc w:val="center"/>
+              <w:cnfStyle w:val="000000100000" w:firstRow="0" w:lastRow="0" w:firstColumn="0" w:lastColumn="0" w:oddVBand="0" w:evenVBand="0" w:oddHBand="1" w:evenHBand="0" w:firstRowFirstColumn="0" w:firstRowLastColumn="0" w:lastRowFirstColumn="0" w:lastRowLastColumn="0"/>
+              <w:rPr>
+                <w:szCs w:val="20"/>
+              </w:rPr>
+            </w:pPr>
+            <w:r>
+              <w:rPr>
+                <w:szCs w:val="20"/>
+              </w:rPr>
+              <w:t>6.7404</w:t>
+            </w:r>
+          </w:p>
+        </w:tc>
+        <w:tc>
+          <w:tcPr>
+            <w:tcW w:w="2095" w:type="dxa"/>
+          </w:tcPr>
+          <w:p>
+            <w:pPr>
+              <w:pStyle w:val="NoSpacing"/>
+              <w:jc w:val="center"/>
+              <w:cnfStyle w:val="000000100000" w:firstRow="0" w:lastRow="0" w:firstColumn="0" w:lastColumn="0" w:oddVBand="0" w:evenVBand="0" w:oddHBand="1" w:evenHBand="0" w:firstRowFirstColumn="0" w:firstRowLastColumn="0" w:lastRowFirstColumn="0" w:lastRowLastColumn="0"/>
+              <w:rPr>
+                <w:szCs w:val="20"/>
+              </w:rPr>
+            </w:pPr>
+            <w:r>
+              <w:rPr>
+                <w:szCs w:val="20"/>
+              </w:rPr>
+              <w:t>2.0468</w:t>
+            </w:r>
+          </w:p>
+        </w:tc>
+        <w:tc>
+          <w:tcPr>
+            <w:tcW w:w="2096" w:type="dxa"/>
+          </w:tcPr>
+          <w:p>
+            <w:pPr>
+              <w:pStyle w:val="NoSpacing"/>
+              <w:jc w:val="center"/>
+              <w:cnfStyle w:val="000000100000" w:firstRow="0" w:lastRow="0" w:firstColumn="0" w:lastColumn="0" w:oddVBand="0" w:evenVBand="0" w:oddHBand="1" w:evenHBand="0" w:firstRowFirstColumn="0" w:firstRowLastColumn="0" w:lastRowFirstColumn="0" w:lastRowLastColumn="0"/>
+              <w:rPr>
+                <w:szCs w:val="20"/>
+              </w:rPr>
+            </w:pPr>
+            <w:r>
+              <w:rPr>
+                <w:szCs w:val="20"/>
+              </w:rPr>
+              <w:t>0.9184</w:t>
+            </w:r>
+          </w:p>
+        </w:tc>
+      </w:tr>
+      <w:tr>
+        <w:tc>
+          <w:tcPr>
+            <w:cnfStyle w:val="001000000000" w:firstRow="0" w:lastRow="0" w:firstColumn="1" w:lastColumn="0" w:oddVBand="0" w:evenVBand="0" w:oddHBand="0" w:evenHBand="0" w:firstRowFirstColumn="0" w:firstRowLastColumn="0" w:lastRowFirstColumn="0" w:lastRowLastColumn="0"/>
+            <w:tcW w:w="2095" w:type="dxa"/>
+          </w:tcPr>
+          <w:p>
+            <w:pPr>
+              <w:pStyle w:val="NoSpacing"/>
+              <w:jc w:val="center"/>
+              <w:rPr>
+                <w:b w:val="0"/>
+                <w:bCs w:val="0"/>
+                <w:szCs w:val="20"/>
+              </w:rPr>
+            </w:pPr>
+            <w:proofErr w:type="spellStart"/>
+            <w:r>
+              <w:rPr>
+                <w:b w:val="0"/>
+                <w:bCs w:val="0"/>
+                <w:szCs w:val="20"/>
+              </w:rPr>
+              <w:t>GradientBoosting</w:t>
+            </w:r>
+            <w:proofErr w:type="spellEnd"/>
+          </w:p>
+        </w:tc>
+        <w:tc>
+          <w:tcPr>
+            <w:tcW w:w="2095" w:type="dxa"/>
+          </w:tcPr>
+          <w:p>
+            <w:pPr>
+              <w:pStyle w:val="NoSpacing"/>
+              <w:jc w:val="center"/>
+              <w:cnfStyle w:val="000000000000" w:firstRow="0" w:lastRow="0" w:firstColumn="0" w:lastColumn="0" w:oddVBand="0" w:evenVBand="0" w:oddHBand="0" w:evenHBand="0" w:firstRowFirstColumn="0" w:firstRowLastColumn="0" w:lastRowFirstColumn="0" w:lastRowLastColumn="0"/>
+              <w:rPr>
+                <w:szCs w:val="20"/>
+              </w:rPr>
+            </w:pPr>
+            <w:r>
+              <w:rPr>
+                <w:szCs w:val="20"/>
+              </w:rPr>
+              <w:t>No</w:t>
+            </w:r>
+          </w:p>
+        </w:tc>
+        <w:tc>
+          <w:tcPr>
+            <w:tcW w:w="2095" w:type="dxa"/>
+          </w:tcPr>
+          <w:p>
+            <w:pPr>
+              <w:pStyle w:val="NoSpacing"/>
+              <w:jc w:val="center"/>
+              <w:cnfStyle w:val="000000000000" w:firstRow="0" w:lastRow="0" w:firstColumn="0" w:lastColumn="0" w:oddVBand="0" w:evenVBand="0" w:oddHBand="0" w:evenHBand="0" w:firstRowFirstColumn="0" w:firstRowLastColumn="0" w:lastRowFirstColumn="0" w:lastRowLastColumn="0"/>
+              <w:rPr>
+                <w:szCs w:val="20"/>
+              </w:rPr>
+            </w:pPr>
+            <w:r>
+              <w:rPr>
+                <w:szCs w:val="20"/>
+              </w:rPr>
+              <w:t>6.4874</w:t>
+            </w:r>
+          </w:p>
+        </w:tc>
+        <w:tc>
+          <w:tcPr>
+            <w:tcW w:w="2095" w:type="dxa"/>
+          </w:tcPr>
+          <w:p>
+            <w:pPr>
+              <w:pStyle w:val="NoSpacing"/>
+              <w:jc w:val="center"/>
+              <w:cnfStyle w:val="000000000000" w:firstRow="0" w:lastRow="0" w:firstColumn="0" w:lastColumn="0" w:oddVBand="0" w:evenVBand="0" w:oddHBand="0" w:evenHBand="0" w:firstRowFirstColumn="0" w:firstRowLastColumn="0" w:lastRowFirstColumn="0" w:lastRowLastColumn="0"/>
+              <w:rPr>
+                <w:szCs w:val="20"/>
+              </w:rPr>
+            </w:pPr>
+            <w:r>
+              <w:rPr>
+                <w:szCs w:val="20"/>
+              </w:rPr>
+              <w:t>1.9861</w:t>
+            </w:r>
+          </w:p>
+        </w:tc>
+        <w:tc>
+          <w:tcPr>
+            <w:tcW w:w="2096" w:type="dxa"/>
+          </w:tcPr>
+          <w:p>
+            <w:pPr>
+              <w:pStyle w:val="NoSpacing"/>
+              <w:jc w:val="center"/>
+              <w:cnfStyle w:val="000000000000" w:firstRow="0" w:lastRow="0" w:firstColumn="0" w:lastColumn="0" w:oddVBand="0" w:evenVBand="0" w:oddHBand="0" w:evenHBand="0" w:firstRowFirstColumn="0" w:firstRowLastColumn="0" w:lastRowFirstColumn="0" w:lastRowLastColumn="0"/>
+              <w:rPr>
+                <w:szCs w:val="20"/>
+              </w:rPr>
+            </w:pPr>
+            <w:r>
+              <w:rPr>
+                <w:szCs w:val="20"/>
+              </w:rPr>
+              <w:t>0.9215</w:t>
+            </w:r>
+          </w:p>
+        </w:tc>
+      </w:tr>
+      <w:tr>
+        <w:trPr>
+          <w:cnfStyle w:val="000000100000" w:firstRow="0" w:lastRow="0" w:firstColumn="0" w:lastColumn="0" w:oddVBand="0" w:evenVBand="0" w:oddHBand="1" w:evenHBand="0" w:firstRowFirstColumn="0" w:firstRowLastColumn="0" w:lastRowFirstColumn="0" w:lastRowLastColumn="0"/>
+        </w:trPr>
+        <w:tc>
+          <w:tcPr>
+            <w:cnfStyle w:val="001000000000" w:firstRow="0" w:lastRow="0" w:firstColumn="1" w:lastColumn="0" w:oddVBand="0" w:evenVBand="0" w:oddHBand="0" w:evenHBand="0" w:firstRowFirstColumn="0" w:firstRowLastColumn="0" w:lastRowFirstColumn="0" w:lastRowLastColumn="0"/>
+            <w:tcW w:w="2095" w:type="dxa"/>
+          </w:tcPr>
+          <w:p>
+            <w:pPr>
+              <w:pStyle w:val="NoSpacing"/>
+              <w:jc w:val="center"/>
+              <w:rPr>
+                <w:b w:val="0"/>
+                <w:bCs w:val="0"/>
+                <w:szCs w:val="20"/>
+              </w:rPr>
+            </w:pPr>
+            <w:proofErr w:type="spellStart"/>
+            <w:r>
+              <w:rPr>
+                <w:b w:val="0"/>
+                <w:bCs w:val="0"/>
+                <w:szCs w:val="20"/>
+              </w:rPr>
+              <w:t>HistGradientBoosting</w:t>
+            </w:r>
+            <w:proofErr w:type="spellEnd"/>
+          </w:p>
+        </w:tc>
+        <w:tc>
+          <w:tcPr>
+            <w:tcW w:w="2095" w:type="dxa"/>
+          </w:tcPr>
+          <w:p>
+            <w:pPr>
+              <w:pStyle w:val="NoSpacing"/>
+              <w:jc w:val="center"/>
+              <w:cnfStyle w:val="000000100000" w:firstRow="0" w:lastRow="0" w:firstColumn="0" w:lastColumn="0" w:oddVBand="0" w:evenVBand="0" w:oddHBand="1" w:evenHBand="0" w:firstRowFirstColumn="0" w:firstRowLastColumn="0" w:lastRowFirstColumn="0" w:lastRowLastColumn="0"/>
+              <w:rPr>
+                <w:szCs w:val="20"/>
+              </w:rPr>
+            </w:pPr>
+            <w:r>
+              <w:rPr>
+                <w:szCs w:val="20"/>
+              </w:rPr>
+              <w:t>No</w:t>
+            </w:r>
+          </w:p>
+        </w:tc>
+        <w:tc>
+          <w:tcPr>
+            <w:tcW w:w="2095" w:type="dxa"/>
+          </w:tcPr>
+          <w:p>
+            <w:pPr>
+              <w:pStyle w:val="NoSpacing"/>
+              <w:jc w:val="center"/>
+              <w:cnfStyle w:val="000000100000" w:firstRow="0" w:lastRow="0" w:firstColumn="0" w:lastColumn="0" w:oddVBand="0" w:evenVBand="0" w:oddHBand="1" w:evenHBand="0" w:firstRowFirstColumn="0" w:firstRowLastColumn="0" w:lastRowFirstColumn="0" w:lastRowLastColumn="0"/>
+              <w:rPr>
+                <w:szCs w:val="20"/>
+              </w:rPr>
+            </w:pPr>
+            <w:r>
+              <w:rPr>
+                <w:szCs w:val="20"/>
+              </w:rPr>
+              <w:t>6.9431</w:t>
+            </w:r>
+          </w:p>
+        </w:tc>
+        <w:tc>
+          <w:tcPr>
+            <w:tcW w:w="2095" w:type="dxa"/>
+          </w:tcPr>
+          <w:p>
+            <w:pPr>
+              <w:pStyle w:val="NoSpacing"/>
+              <w:jc w:val="center"/>
+              <w:cnfStyle w:val="000000100000" w:firstRow="0" w:lastRow="0" w:firstColumn="0" w:lastColumn="0" w:oddVBand="0" w:evenVBand="0" w:oddHBand="1" w:evenHBand="0" w:firstRowFirstColumn="0" w:firstRowLastColumn="0" w:lastRowFirstColumn="0" w:lastRowLastColumn="0"/>
+              <w:rPr>
+                <w:szCs w:val="20"/>
+              </w:rPr>
+            </w:pPr>
+            <w:r>
+              <w:rPr>
+                <w:szCs w:val="20"/>
+              </w:rPr>
+              <w:t>2.0844</w:t>
+            </w:r>
+          </w:p>
+        </w:tc>
+        <w:tc>
+          <w:tcPr>
+            <w:tcW w:w="2096" w:type="dxa"/>
+          </w:tcPr>
+          <w:p>
+            <w:pPr>
+              <w:pStyle w:val="NoSpacing"/>
+              <w:jc w:val="center"/>
+              <w:cnfStyle w:val="000000100000" w:firstRow="0" w:lastRow="0" w:firstColumn="0" w:lastColumn="0" w:oddVBand="0" w:evenVBand="0" w:oddHBand="1" w:evenHBand="0" w:firstRowFirstColumn="0" w:firstRowLastColumn="0" w:lastRowFirstColumn="0" w:lastRowLastColumn="0"/>
+              <w:rPr>
+                <w:szCs w:val="20"/>
+              </w:rPr>
+            </w:pPr>
+            <w:r>
+              <w:rPr>
+                <w:szCs w:val="20"/>
+              </w:rPr>
+              <w:t>0.9160</w:t>
+            </w:r>
+          </w:p>
+        </w:tc>
+      </w:tr>
+      <w:tr>
+        <w:tc>
+          <w:tcPr>
+            <w:cnfStyle w:val="001000000000" w:firstRow="0" w:lastRow="0" w:firstColumn="1" w:lastColumn="0" w:oddVBand="0" w:evenVBand="0" w:oddHBand="0" w:evenHBand="0" w:firstRowFirstColumn="0" w:firstRowLastColumn="0" w:lastRowFirstColumn="0" w:lastRowLastColumn="0"/>
+            <w:tcW w:w="2095" w:type="dxa"/>
+          </w:tcPr>
+          <w:p>
+            <w:pPr>
+              <w:pStyle w:val="NoSpacing"/>
+              <w:jc w:val="center"/>
+              <w:rPr>
+                <w:b w:val="0"/>
+                <w:bCs w:val="0"/>
+                <w:szCs w:val="20"/>
+              </w:rPr>
+            </w:pPr>
+            <w:proofErr w:type="spellStart"/>
+            <w:r>
+              <w:rPr>
+                <w:b w:val="0"/>
+                <w:bCs w:val="0"/>
+                <w:szCs w:val="20"/>
+              </w:rPr>
+              <w:t>ExtraTrees</w:t>
+            </w:r>
+            <w:proofErr w:type="spellEnd"/>
+          </w:p>
+        </w:tc>
+        <w:tc>
+          <w:tcPr>
+            <w:tcW w:w="2095" w:type="dxa"/>
+          </w:tcPr>
+          <w:p>
+            <w:pPr>
+              <w:pStyle w:val="NoSpacing"/>
+              <w:jc w:val="center"/>
+              <w:cnfStyle w:val="000000000000" w:firstRow="0" w:lastRow="0" w:firstColumn="0" w:lastColumn="0" w:oddVBand="0" w:evenVBand="0" w:oddHBand="0" w:evenHBand="0" w:firstRowFirstColumn="0" w:firstRowLastColumn="0" w:lastRowFirstColumn="0" w:lastRowLastColumn="0"/>
+              <w:rPr>
+                <w:szCs w:val="20"/>
+              </w:rPr>
+            </w:pPr>
+            <w:r>
+              <w:rPr>
+                <w:szCs w:val="20"/>
+              </w:rPr>
+              <w:t>No</w:t>
+            </w:r>
+          </w:p>
+        </w:tc>
+        <w:tc>
+          <w:tcPr>
+            <w:tcW w:w="2095" w:type="dxa"/>
+          </w:tcPr>
+          <w:p>
+            <w:pPr>
+              <w:pStyle w:val="NoSpacing"/>
+              <w:jc w:val="center"/>
+              <w:cnfStyle w:val="000000000000" w:firstRow="0" w:lastRow="0" w:firstColumn="0" w:lastColumn="0" w:oddVBand="0" w:evenVBand="0" w:oddHBand="0" w:evenHBand="0" w:firstRowFirstColumn="0" w:firstRowLastColumn="0" w:lastRowFirstColumn="0" w:lastRowLastColumn="0"/>
+              <w:rPr>
+                <w:szCs w:val="20"/>
+              </w:rPr>
+            </w:pPr>
+            <w:r>
+              <w:rPr>
+                <w:szCs w:val="20"/>
+              </w:rPr>
+              <w:t>6.9994</w:t>
+            </w:r>
+          </w:p>
+        </w:tc>
+        <w:tc>
+          <w:tcPr>
+            <w:tcW w:w="2095" w:type="dxa"/>
+          </w:tcPr>
+          <w:p>
+            <w:pPr>
+              <w:pStyle w:val="NoSpacing"/>
+              <w:jc w:val="center"/>
+              <w:cnfStyle w:val="000000000000" w:firstRow="0" w:lastRow="0" w:firstColumn="0" w:lastColumn="0" w:oddVBand="0" w:evenVBand="0" w:oddHBand="0" w:evenHBand="0" w:firstRowFirstColumn="0" w:firstRowLastColumn="0" w:lastRowFirstColumn="0" w:lastRowLastColumn="0"/>
+              <w:rPr>
+                <w:szCs w:val="20"/>
+              </w:rPr>
+            </w:pPr>
+            <w:r>
+              <w:rPr>
+                <w:szCs w:val="20"/>
+              </w:rPr>
+              <w:t>2.0880</w:t>
+            </w:r>
+          </w:p>
+        </w:tc>
+        <w:tc>
+          <w:tcPr>
+            <w:tcW w:w="2096" w:type="dxa"/>
+          </w:tcPr>
+          <w:p>
+            <w:pPr>
+              <w:pStyle w:val="NoSpacing"/>
+              <w:jc w:val="center"/>
+              <w:cnfStyle w:val="000000000000" w:firstRow="0" w:lastRow="0" w:firstColumn="0" w:lastColumn="0" w:oddVBand="0" w:evenVBand="0" w:oddHBand="0" w:evenHBand="0" w:firstRowFirstColumn="0" w:firstRowLastColumn="0" w:lastRowFirstColumn="0" w:lastRowLastColumn="0"/>
+              <w:rPr>
+                <w:szCs w:val="20"/>
+              </w:rPr>
+            </w:pPr>
+            <w:r>
+              <w:rPr>
+                <w:szCs w:val="20"/>
+              </w:rPr>
+              <w:t>0.9153</w:t>
+            </w:r>
+          </w:p>
+        </w:tc>
+      </w:tr>
+      <w:tr>
+        <w:trPr>
+          <w:cnfStyle w:val="000000100000" w:firstRow="0" w:lastRow="0" w:firstColumn="0" w:lastColumn="0" w:oddVBand="0" w:evenVBand="0" w:oddHBand="1" w:evenHBand="0" w:firstRowFirstColumn="0" w:firstRowLastColumn="0" w:lastRowFirstColumn="0" w:lastRowLastColumn="0"/>
+        </w:trPr>
+        <w:tc>
+          <w:tcPr>
+            <w:cnfStyle w:val="001000000000" w:firstRow="0" w:lastRow="0" w:firstColumn="1" w:lastColumn="0" w:oddVBand="0" w:evenVBand="0" w:oddHBand="0" w:evenHBand="0" w:firstRowFirstColumn="0" w:firstRowLastColumn="0" w:lastRowFirstColumn="0" w:lastRowLastColumn="0"/>
+            <w:tcW w:w="2095" w:type="dxa"/>
+          </w:tcPr>
+          <w:p>
+            <w:pPr>
+              <w:pStyle w:val="NoSpacing"/>
+              <w:jc w:val="center"/>
+              <w:rPr>
+                <w:b w:val="0"/>
+                <w:bCs w:val="0"/>
+                <w:szCs w:val="20"/>
+              </w:rPr>
+            </w:pPr>
+            <w:proofErr w:type="spellStart"/>
+            <w:r>
+              <w:rPr>
+                <w:b w:val="0"/>
+                <w:bCs w:val="0"/>
+                <w:szCs w:val="20"/>
+              </w:rPr>
+              <w:t>DecisionTree</w:t>
+            </w:r>
+            <w:proofErr w:type="spellEnd"/>
+          </w:p>
+        </w:tc>
+        <w:tc>
+          <w:tcPr>
+            <w:tcW w:w="2095" w:type="dxa"/>
+          </w:tcPr>
+          <w:p>
+            <w:pPr>
+              <w:pStyle w:val="NoSpacing"/>
+              <w:jc w:val="center"/>
+              <w:cnfStyle w:val="000000100000" w:firstRow="0" w:lastRow="0" w:firstColumn="0" w:lastColumn="0" w:oddVBand="0" w:evenVBand="0" w:oddHBand="1" w:evenHBand="0" w:firstRowFirstColumn="0" w:firstRowLastColumn="0" w:lastRowFirstColumn="0" w:lastRowLastColumn="0"/>
+              <w:rPr>
+                <w:szCs w:val="20"/>
+              </w:rPr>
+            </w:pPr>
+            <w:r>
+              <w:rPr>
+                <w:szCs w:val="20"/>
+              </w:rPr>
+              <w:t>No</w:t>
+            </w:r>
+          </w:p>
+        </w:tc>
+        <w:tc>
+          <w:tcPr>
+            <w:tcW w:w="2095" w:type="dxa"/>
+          </w:tcPr>
+          <w:p>
+            <w:pPr>
+              <w:pStyle w:val="NoSpacing"/>
+              <w:jc w:val="center"/>
+              <w:cnfStyle w:val="000000100000" w:firstRow="0" w:lastRow="0" w:firstColumn="0" w:lastColumn="0" w:oddVBand="0" w:evenVBand="0" w:oddHBand="1" w:evenHBand="0" w:firstRowFirstColumn="0" w:firstRowLastColumn="0" w:lastRowFirstColumn="0" w:lastRowLastColumn="0"/>
+              <w:rPr>
+                <w:szCs w:val="20"/>
+              </w:rPr>
+            </w:pPr>
+            <w:r>
+              <w:rPr>
+                <w:szCs w:val="20"/>
+              </w:rPr>
+              <w:t>12.2235</w:t>
+            </w:r>
+          </w:p>
+        </w:tc>
+        <w:tc>
+          <w:tcPr>
+            <w:tcW w:w="2095" w:type="dxa"/>
+          </w:tcPr>
+          <w:p>
+            <w:pPr>
+              <w:pStyle w:val="NoSpacing"/>
+              <w:jc w:val="center"/>
+              <w:cnfStyle w:val="000000100000" w:firstRow="0" w:lastRow="0" w:firstColumn="0" w:lastColumn="0" w:oddVBand="0" w:evenVBand="0" w:oddHBand="1" w:evenHBand="0" w:firstRowFirstColumn="0" w:firstRowLastColumn="0" w:lastRowFirstColumn="0" w:lastRowLastColumn="0"/>
+              <w:rPr>
+                <w:szCs w:val="20"/>
+              </w:rPr>
+            </w:pPr>
+            <w:r>
+              <w:rPr>
+                <w:szCs w:val="20"/>
+              </w:rPr>
+              <w:t>2.6578</w:t>
+            </w:r>
+          </w:p>
+        </w:tc>
+        <w:tc>
+          <w:tcPr>
+            <w:tcW w:w="2096" w:type="dxa"/>
+          </w:tcPr>
+          <w:p>
+            <w:pPr>
+              <w:pStyle w:val="NoSpacing"/>
+              <w:jc w:val="center"/>
+              <w:cnfStyle w:val="000000100000" w:firstRow="0" w:lastRow="0" w:firstColumn="0" w:lastColumn="0" w:oddVBand="0" w:evenVBand="0" w:oddHBand="1" w:evenHBand="0" w:firstRowFirstColumn="0" w:firstRowLastColumn="0" w:lastRowFirstColumn="0" w:lastRowLastColumn="0"/>
+              <w:rPr>
+                <w:szCs w:val="20"/>
+              </w:rPr>
+            </w:pPr>
+            <w:r>
+              <w:rPr>
+                <w:szCs w:val="20"/>
+              </w:rPr>
+              <w:t>0.8521</w:t>
+            </w:r>
+          </w:p>
+        </w:tc>
+      </w:tr>
+      <w:tr>
+        <w:tc>
+          <w:tcPr>
+            <w:cnfStyle w:val="001000000000" w:firstRow="0" w:lastRow="0" w:firstColumn="1" w:lastColumn="0" w:oddVBand="0" w:evenVBand="0" w:oddHBand="0" w:evenHBand="0" w:firstRowFirstColumn="0" w:firstRowLastColumn="0" w:lastRowFirstColumn="0" w:lastRowLastColumn="0"/>
+            <w:tcW w:w="2095" w:type="dxa"/>
+          </w:tcPr>
+          <w:p>
+            <w:pPr>
+              <w:pStyle w:val="NoSpacing"/>
+              <w:jc w:val="center"/>
+              <w:rPr>
+                <w:b w:val="0"/>
+                <w:bCs w:val="0"/>
+                <w:szCs w:val="20"/>
+              </w:rPr>
+            </w:pPr>
+            <w:r>
+              <w:rPr>
+                <w:b w:val="0"/>
+                <w:bCs w:val="0"/>
+                <w:szCs w:val="20"/>
+              </w:rPr>
+              <w:t>Ridge</w:t>
+            </w:r>
+          </w:p>
+        </w:tc>
+        <w:tc>
+          <w:tcPr>
+            <w:tcW w:w="2095" w:type="dxa"/>
+          </w:tcPr>
+          <w:p>
+            <w:pPr>
+              <w:pStyle w:val="NoSpacing"/>
+              <w:jc w:val="center"/>
+              <w:cnfStyle w:val="000000000000" w:firstRow="0" w:lastRow="0" w:firstColumn="0" w:lastColumn="0" w:oddVBand="0" w:evenVBand="0" w:oddHBand="0" w:evenHBand="0" w:firstRowFirstColumn="0" w:firstRowLastColumn="0" w:lastRowFirstColumn="0" w:lastRowLastColumn="0"/>
+              <w:rPr>
+                <w:szCs w:val="20"/>
+              </w:rPr>
+            </w:pPr>
+            <w:r>
+              <w:rPr>
+                <w:szCs w:val="20"/>
+              </w:rPr>
+              <w:t>No</w:t>
+            </w:r>
+          </w:p>
+        </w:tc>
+        <w:tc>
+          <w:tcPr>
+            <w:tcW w:w="2095" w:type="dxa"/>
+          </w:tcPr>
+          <w:p>
+            <w:pPr>
+              <w:pStyle w:val="NoSpacing"/>
+              <w:jc w:val="center"/>
+              <w:cnfStyle w:val="000000000000" w:firstRow="0" w:lastRow="0" w:firstColumn="0" w:lastColumn="0" w:oddVBand="0" w:evenVBand="0" w:oddHBand="0" w:evenHBand="0" w:firstRowFirstColumn="0" w:firstRowLastColumn="0" w:lastRowFirstColumn="0" w:lastRowLastColumn="0"/>
+              <w:rPr>
+                <w:szCs w:val="20"/>
+              </w:rPr>
+            </w:pPr>
+            <w:r>
+              <w:rPr>
+                <w:szCs w:val="20"/>
+              </w:rPr>
+              <w:t>7.4266</w:t>
+            </w:r>
+          </w:p>
+        </w:tc>
+        <w:tc>
+          <w:tcPr>
+            <w:tcW w:w="2095" w:type="dxa"/>
+          </w:tcPr>
+          <w:p>
+            <w:pPr>
+              <w:pStyle w:val="NoSpacing"/>
+              <w:jc w:val="center"/>
+              <w:cnfStyle w:val="000000000000" w:firstRow="0" w:lastRow="0" w:firstColumn="0" w:lastColumn="0" w:oddVBand="0" w:evenVBand="0" w:oddHBand="0" w:evenHBand="0" w:firstRowFirstColumn="0" w:firstRowLastColumn="0" w:lastRowFirstColumn="0" w:lastRowLastColumn="0"/>
+              <w:rPr>
+                <w:szCs w:val="20"/>
+              </w:rPr>
+            </w:pPr>
+            <w:r>
+              <w:rPr>
+                <w:szCs w:val="20"/>
+              </w:rPr>
+              <w:t>2.1511</w:t>
+            </w:r>
+          </w:p>
+        </w:tc>
+        <w:tc>
+          <w:tcPr>
+            <w:tcW w:w="2096" w:type="dxa"/>
+          </w:tcPr>
+          <w:p>
+            <w:pPr>
+              <w:pStyle w:val="NoSpacing"/>
+              <w:jc w:val="center"/>
+              <w:cnfStyle w:val="000000000000" w:firstRow="0" w:lastRow="0" w:firstColumn="0" w:lastColumn="0" w:oddVBand="0" w:evenVBand="0" w:oddHBand="0" w:evenHBand="0" w:firstRowFirstColumn="0" w:firstRowLastColumn="0" w:lastRowFirstColumn="0" w:lastRowLastColumn="0"/>
+              <w:rPr>
+                <w:szCs w:val="20"/>
+              </w:rPr>
+            </w:pPr>
+            <w:r>
+              <w:rPr>
+                <w:szCs w:val="20"/>
+              </w:rPr>
+              <w:t>0.9101</w:t>
+            </w:r>
+          </w:p>
+        </w:tc>
+      </w:tr>
+      <w:tr>
+        <w:trPr>
+          <w:cnfStyle w:val="000000100000" w:firstRow="0" w:lastRow="0" w:firstColumn="0" w:lastColumn="0" w:oddVBand="0" w:evenVBand="0" w:oddHBand="1" w:evenHBand="0" w:firstRowFirstColumn="0" w:firstRowLastColumn="0" w:lastRowFirstColumn="0" w:lastRowLastColumn="0"/>
+        </w:trPr>
+        <w:tc>
+          <w:tcPr>
+            <w:cnfStyle w:val="001000000000" w:firstRow="0" w:lastRow="0" w:firstColumn="1" w:lastColumn="0" w:oddVBand="0" w:evenVBand="0" w:oddHBand="0" w:evenHBand="0" w:firstRowFirstColumn="0" w:firstRowLastColumn="0" w:lastRowFirstColumn="0" w:lastRowLastColumn="0"/>
+            <w:tcW w:w="2095" w:type="dxa"/>
+          </w:tcPr>
+          <w:p>
+            <w:pPr>
+              <w:pStyle w:val="NoSpacing"/>
+              <w:jc w:val="center"/>
+              <w:rPr>
+                <w:b w:val="0"/>
+                <w:bCs w:val="0"/>
+                <w:szCs w:val="20"/>
+              </w:rPr>
+            </w:pPr>
+            <w:r>
+              <w:rPr>
+                <w:b w:val="0"/>
+                <w:bCs w:val="0"/>
+                <w:szCs w:val="20"/>
+              </w:rPr>
+              <w:t>Lasso</w:t>
+            </w:r>
+          </w:p>
+        </w:tc>
+        <w:tc>
+          <w:tcPr>
+            <w:tcW w:w="2095" w:type="dxa"/>
+          </w:tcPr>
+          <w:p>
+            <w:pPr>
+              <w:pStyle w:val="NoSpacing"/>
+              <w:jc w:val="center"/>
+              <w:cnfStyle w:val="000000100000" w:firstRow="0" w:lastRow="0" w:firstColumn="0" w:lastColumn="0" w:oddVBand="0" w:evenVBand="0" w:oddHBand="1" w:evenHBand="0" w:firstRowFirstColumn="0" w:firstRowLastColumn="0" w:lastRowFirstColumn="0" w:lastRowLastColumn="0"/>
+              <w:rPr>
+                <w:szCs w:val="20"/>
+              </w:rPr>
+            </w:pPr>
+            <w:r>
+              <w:rPr>
+                <w:szCs w:val="20"/>
+              </w:rPr>
+              <w:t>No</w:t>
+            </w:r>
+          </w:p>
+        </w:tc>
+        <w:tc>
+          <w:tcPr>
+            <w:tcW w:w="2095" w:type="dxa"/>
+          </w:tcPr>
+          <w:p>
+            <w:pPr>
+              <w:pStyle w:val="NoSpacing"/>
+              <w:jc w:val="center"/>
+              <w:cnfStyle w:val="000000100000" w:firstRow="0" w:lastRow="0" w:firstColumn="0" w:lastColumn="0" w:oddVBand="0" w:evenVBand="0" w:oddHBand="1" w:evenHBand="0" w:firstRowFirstColumn="0" w:firstRowLastColumn="0" w:lastRowFirstColumn="0" w:lastRowLastColumn="0"/>
+              <w:rPr>
+                <w:szCs w:val="20"/>
+              </w:rPr>
+            </w:pPr>
+            <w:r>
+              <w:rPr>
+                <w:szCs w:val="20"/>
+              </w:rPr>
+              <w:t>7.7030</w:t>
+            </w:r>
+          </w:p>
+        </w:tc>
+        <w:tc>
+          <w:tcPr>
+            <w:tcW w:w="2095" w:type="dxa"/>
+          </w:tcPr>
+          <w:p>
+            <w:pPr>
+              <w:pStyle w:val="NoSpacing"/>
+              <w:jc w:val="center"/>
+              <w:cnfStyle w:val="000000100000" w:firstRow="0" w:lastRow="0" w:firstColumn="0" w:lastColumn="0" w:oddVBand="0" w:evenVBand="0" w:oddHBand="1" w:evenHBand="0" w:firstRowFirstColumn="0" w:firstRowLastColumn="0" w:lastRowFirstColumn="0" w:lastRowLastColumn="0"/>
+              <w:rPr>
+                <w:szCs w:val="20"/>
+              </w:rPr>
+            </w:pPr>
+            <w:r>
+              <w:rPr>
+                <w:szCs w:val="20"/>
+              </w:rPr>
+              <w:t>2.1684</w:t>
+            </w:r>
+          </w:p>
+        </w:tc>
+        <w:tc>
+          <w:tcPr>
+            <w:tcW w:w="2096" w:type="dxa"/>
+          </w:tcPr>
+          <w:p>
+            <w:pPr>
+              <w:pStyle w:val="NoSpacing"/>
+              <w:jc w:val="center"/>
+              <w:cnfStyle w:val="000000100000" w:firstRow="0" w:lastRow="0" w:firstColumn="0" w:lastColumn="0" w:oddVBand="0" w:evenVBand="0" w:oddHBand="1" w:evenHBand="0" w:firstRowFirstColumn="0" w:firstRowLastColumn="0" w:lastRowFirstColumn="0" w:lastRowLastColumn="0"/>
+              <w:rPr>
+                <w:szCs w:val="20"/>
+              </w:rPr>
+            </w:pPr>
+            <w:r>
+              <w:rPr>
+                <w:szCs w:val="20"/>
+              </w:rPr>
+              <w:t>0.9068</w:t>
+            </w:r>
+          </w:p>
+        </w:tc>
+      </w:tr>
+      <w:tr>
+        <w:tc>
+          <w:tcPr>
+            <w:cnfStyle w:val="001000000000" w:firstRow="0" w:lastRow="0" w:firstColumn="1" w:lastColumn="0" w:oddVBand="0" w:evenVBand="0" w:oddHBand="0" w:evenHBand="0" w:firstRowFirstColumn="0" w:firstRowLastColumn="0" w:lastRowFirstColumn="0" w:lastRowLastColumn="0"/>
+            <w:tcW w:w="2095" w:type="dxa"/>
+          </w:tcPr>
+          <w:p>
+            <w:pPr>
+              <w:pStyle w:val="NoSpacing"/>
+              <w:jc w:val="center"/>
+              <w:rPr>
+                <w:b w:val="0"/>
+                <w:bCs w:val="0"/>
+                <w:szCs w:val="20"/>
+              </w:rPr>
+            </w:pPr>
+            <w:proofErr w:type="spellStart"/>
+            <w:r>
+              <w:rPr>
+                <w:b w:val="0"/>
+                <w:bCs w:val="0"/>
+                <w:szCs w:val="20"/>
+              </w:rPr>
+              <w:t>XGBoost</w:t>
+            </w:r>
+            <w:proofErr w:type="spellEnd"/>
+          </w:p>
+        </w:tc>
+        <w:tc>
+          <w:tcPr>
+            <w:tcW w:w="2095" w:type="dxa"/>
+          </w:tcPr>
+          <w:p>
+            <w:pPr>
+              <w:pStyle w:val="NoSpacing"/>
+              <w:jc w:val="center"/>
+              <w:cnfStyle w:val="000000000000" w:firstRow="0" w:lastRow="0" w:firstColumn="0" w:lastColumn="0" w:oddVBand="0" w:evenVBand="0" w:oddHBand="0" w:evenHBand="0" w:firstRowFirstColumn="0" w:firstRowLastColumn="0" w:lastRowFirstColumn="0" w:lastRowLastColumn="0"/>
+              <w:rPr>
+                <w:szCs w:val="20"/>
+              </w:rPr>
+            </w:pPr>
+            <w:r>
+              <w:rPr>
+                <w:szCs w:val="20"/>
+              </w:rPr>
+              <w:t>Yes</w:t>
+            </w:r>
+          </w:p>
+        </w:tc>
+        <w:tc>
+          <w:tcPr>
+            <w:tcW w:w="2095" w:type="dxa"/>
+          </w:tcPr>
+          <w:p>
+            <w:pPr>
+              <w:pStyle w:val="NoSpacing"/>
+              <w:jc w:val="center"/>
+              <w:cnfStyle w:val="000000000000" w:firstRow="0" w:lastRow="0" w:firstColumn="0" w:lastColumn="0" w:oddVBand="0" w:evenVBand="0" w:oddHBand="0" w:evenHBand="0" w:firstRowFirstColumn="0" w:firstRowLastColumn="0" w:lastRowFirstColumn="0" w:lastRowLastColumn="0"/>
+              <w:rPr>
+                <w:szCs w:val="20"/>
+              </w:rPr>
+            </w:pPr>
+            <w:r>
+              <w:rPr>
+                <w:szCs w:val="20"/>
+              </w:rPr>
+              <w:t>6.0963</w:t>
+            </w:r>
+          </w:p>
+        </w:tc>
+        <w:tc>
+          <w:tcPr>
+            <w:tcW w:w="2095" w:type="dxa"/>
+          </w:tcPr>
+          <w:p>
+            <w:pPr>
+              <w:pStyle w:val="NoSpacing"/>
+              <w:jc w:val="center"/>
+              <w:cnfStyle w:val="000000000000" w:firstRow="0" w:lastRow="0" w:firstColumn="0" w:lastColumn="0" w:oddVBand="0" w:evenVBand="0" w:oddHBand="0" w:evenHBand="0" w:firstRowFirstColumn="0" w:firstRowLastColumn="0" w:lastRowFirstColumn="0" w:lastRowLastColumn="0"/>
+              <w:rPr>
+                <w:szCs w:val="20"/>
+              </w:rPr>
+            </w:pPr>
+            <w:r>
+              <w:rPr>
+                <w:szCs w:val="20"/>
+              </w:rPr>
+              <w:t>1.9579</w:t>
+            </w:r>
+          </w:p>
+        </w:tc>
+        <w:tc>
+          <w:tcPr>
+            <w:tcW w:w="2096" w:type="dxa"/>
+          </w:tcPr>
+          <w:p>
+            <w:pPr>
+              <w:pStyle w:val="NoSpacing"/>
+              <w:jc w:val="center"/>
+              <w:cnfStyle w:val="000000000000" w:firstRow="0" w:lastRow="0" w:firstColumn="0" w:lastColumn="0" w:oddVBand="0" w:evenVBand="0" w:oddHBand="0" w:evenHBand="0" w:firstRowFirstColumn="0" w:firstRowLastColumn="0" w:lastRowFirstColumn="0" w:lastRowLastColumn="0"/>
+              <w:rPr>
+                <w:szCs w:val="20"/>
+              </w:rPr>
+            </w:pPr>
+            <w:r>
+              <w:rPr>
+                <w:szCs w:val="20"/>
+              </w:rPr>
+              <w:t>0.9262</w:t>
+            </w:r>
+          </w:p>
+        </w:tc>
+      </w:tr>
+      <w:tr>
+        <w:trPr>
+          <w:cnfStyle w:val="000000100000" w:firstRow="0" w:lastRow="0" w:firstColumn="0" w:lastColumn="0" w:oddVBand="0" w:evenVBand="0" w:oddHBand="1" w:evenHBand="0" w:firstRowFirstColumn="0" w:firstRowLastColumn="0" w:lastRowFirstColumn="0" w:lastRowLastColumn="0"/>
+        </w:trPr>
+        <w:tc>
+          <w:tcPr>
+            <w:cnfStyle w:val="001000000000" w:firstRow="0" w:lastRow="0" w:firstColumn="1" w:lastColumn="0" w:oddVBand="0" w:evenVBand="0" w:oddHBand="0" w:evenHBand="0" w:firstRowFirstColumn="0" w:firstRowLastColumn="0" w:lastRowFirstColumn="0" w:lastRowLastColumn="0"/>
+            <w:tcW w:w="2095" w:type="dxa"/>
+          </w:tcPr>
+          <w:p>
+            <w:pPr>
+              <w:pStyle w:val="NoSpacing"/>
+              <w:jc w:val="center"/>
+              <w:rPr>
+                <w:b w:val="0"/>
+                <w:bCs w:val="0"/>
+                <w:szCs w:val="20"/>
+              </w:rPr>
+            </w:pPr>
+            <w:proofErr w:type="spellStart"/>
+            <w:r>
+              <w:rPr>
+                <w:b w:val="0"/>
+                <w:bCs w:val="0"/>
+                <w:szCs w:val="20"/>
+              </w:rPr>
+              <w:t>RandomForest</w:t>
+            </w:r>
+            <w:proofErr w:type="spellEnd"/>
+          </w:p>
+        </w:tc>
+        <w:tc>
+          <w:tcPr>
+            <w:tcW w:w="2095" w:type="dxa"/>
+          </w:tcPr>
+          <w:p>
+            <w:pPr>
+              <w:pStyle w:val="NoSpacing"/>
+              <w:jc w:val="center"/>
+              <w:cnfStyle w:val="000000100000" w:firstRow="0" w:lastRow="0" w:firstColumn="0" w:lastColumn="0" w:oddVBand="0" w:evenVBand="0" w:oddHBand="1" w:evenHBand="0" w:firstRowFirstColumn="0" w:firstRowLastColumn="0" w:lastRowFirstColumn="0" w:lastRowLastColumn="0"/>
+              <w:rPr>
+                <w:szCs w:val="20"/>
+              </w:rPr>
+            </w:pPr>
+            <w:r>
+              <w:rPr>
+                <w:szCs w:val="20"/>
+              </w:rPr>
+              <w:t>Yes</w:t>
+            </w:r>
+          </w:p>
+        </w:tc>
+        <w:tc>
+          <w:tcPr>
+            <w:tcW w:w="2095" w:type="dxa"/>
+          </w:tcPr>
+          <w:p>
+            <w:pPr>
+              <w:pStyle w:val="NoSpacing"/>
+              <w:jc w:val="center"/>
+              <w:cnfStyle w:val="000000100000" w:firstRow="0" w:lastRow="0" w:firstColumn="0" w:lastColumn="0" w:oddVBand="0" w:evenVBand="0" w:oddHBand="1" w:evenHBand="0" w:firstRowFirstColumn="0" w:firstRowLastColumn="0" w:lastRowFirstColumn="0" w:lastRowLastColumn="0"/>
+              <w:rPr>
+                <w:szCs w:val="20"/>
+              </w:rPr>
+            </w:pPr>
+            <w:r>
+              <w:rPr>
+                <w:szCs w:val="20"/>
+              </w:rPr>
+              <w:t>6.5625</w:t>
+            </w:r>
+          </w:p>
+        </w:tc>
+        <w:tc>
+          <w:tcPr>
+            <w:tcW w:w="2095" w:type="dxa"/>
+          </w:tcPr>
+          <w:p>
+            <w:pPr>
+              <w:pStyle w:val="NoSpacing"/>
+              <w:jc w:val="center"/>
+              <w:cnfStyle w:val="000000100000" w:firstRow="0" w:lastRow="0" w:firstColumn="0" w:lastColumn="0" w:oddVBand="0" w:evenVBand="0" w:oddHBand="1" w:evenHBand="0" w:firstRowFirstColumn="0" w:firstRowLastColumn="0" w:lastRowFirstColumn="0" w:lastRowLastColumn="0"/>
+              <w:rPr>
+                <w:szCs w:val="20"/>
+              </w:rPr>
+            </w:pPr>
+            <w:r>
+              <w:rPr>
+                <w:szCs w:val="20"/>
+              </w:rPr>
+              <w:t>2.0219</w:t>
+            </w:r>
+          </w:p>
+        </w:tc>
+        <w:tc>
+          <w:tcPr>
+            <w:tcW w:w="2096" w:type="dxa"/>
+          </w:tcPr>
+          <w:p>
+            <w:pPr>
+              <w:pStyle w:val="NoSpacing"/>
+              <w:jc w:val="center"/>
+              <w:cnfStyle w:val="000000100000" w:firstRow="0" w:lastRow="0" w:firstColumn="0" w:lastColumn="0" w:oddVBand="0" w:evenVBand="0" w:oddHBand="1" w:evenHBand="0" w:firstRowFirstColumn="0" w:firstRowLastColumn="0" w:lastRowFirstColumn="0" w:lastRowLastColumn="0"/>
+              <w:rPr>
+                <w:szCs w:val="20"/>
+              </w:rPr>
+            </w:pPr>
+            <w:r>
+              <w:rPr>
+                <w:szCs w:val="20"/>
+              </w:rPr>
+              <w:t>0.9206</w:t>
+            </w:r>
+          </w:p>
+        </w:tc>
+      </w:tr>
+      <w:tr>
+        <w:tc>
+          <w:tcPr>
+            <w:cnfStyle w:val="001000000000" w:firstRow="0" w:lastRow="0" w:firstColumn="1" w:lastColumn="0" w:oddVBand="0" w:evenVBand="0" w:oddHBand="0" w:evenHBand="0" w:firstRowFirstColumn="0" w:firstRowLastColumn="0" w:lastRowFirstColumn="0" w:lastRowLastColumn="0"/>
+            <w:tcW w:w="2095" w:type="dxa"/>
+          </w:tcPr>
+          <w:p>
+            <w:pPr>
+              <w:pStyle w:val="NoSpacing"/>
+              <w:jc w:val="center"/>
+              <w:rPr>
+                <w:b w:val="0"/>
+                <w:bCs w:val="0"/>
+                <w:szCs w:val="20"/>
+              </w:rPr>
+            </w:pPr>
+            <w:proofErr w:type="spellStart"/>
+            <w:r>
+              <w:rPr>
+                <w:b w:val="0"/>
+                <w:bCs w:val="0"/>
+                <w:szCs w:val="20"/>
+              </w:rPr>
+              <w:t>GradientBoosting</w:t>
+            </w:r>
+            <w:proofErr w:type="spellEnd"/>
+          </w:p>
+        </w:tc>
+        <w:tc>
+          <w:tcPr>
+            <w:tcW w:w="2095" w:type="dxa"/>
+          </w:tcPr>
+          <w:p>
+            <w:pPr>
+              <w:pStyle w:val="NoSpacing"/>
+              <w:jc w:val="center"/>
+              <w:cnfStyle w:val="000000000000" w:firstRow="0" w:lastRow="0" w:firstColumn="0" w:lastColumn="0" w:oddVBand="0" w:evenVBand="0" w:oddHBand="0" w:evenHBand="0" w:firstRowFirstColumn="0" w:firstRowLastColumn="0" w:lastRowFirstColumn="0" w:lastRowLastColumn="0"/>
+              <w:rPr>
+                <w:szCs w:val="20"/>
+              </w:rPr>
+            </w:pPr>
+            <w:r>
+              <w:rPr>
+                <w:szCs w:val="20"/>
+              </w:rPr>
+              <w:t>Yes</w:t>
+            </w:r>
+          </w:p>
+        </w:tc>
+        <w:tc>
+          <w:tcPr>
+            <w:tcW w:w="2095" w:type="dxa"/>
+          </w:tcPr>
+          <w:p>
+            <w:pPr>
+              <w:pStyle w:val="NoSpacing"/>
+              <w:jc w:val="center"/>
+              <w:cnfStyle w:val="000000000000" w:firstRow="0" w:lastRow="0" w:firstColumn="0" w:lastColumn="0" w:oddVBand="0" w:evenVBand="0" w:oddHBand="0" w:evenHBand="0" w:firstRowFirstColumn="0" w:firstRowLastColumn="0" w:lastRowFirstColumn="0" w:lastRowLastColumn="0"/>
+              <w:rPr>
+                <w:szCs w:val="20"/>
+              </w:rPr>
+            </w:pPr>
+            <w:r>
+              <w:rPr>
+                <w:szCs w:val="20"/>
+              </w:rPr>
+              <w:t>6.5290</w:t>
+            </w:r>
+          </w:p>
+        </w:tc>
+        <w:tc>
+          <w:tcPr>
+            <w:tcW w:w="2095" w:type="dxa"/>
+          </w:tcPr>
+          <w:p>
+            <w:pPr>
+              <w:pStyle w:val="NoSpacing"/>
+              <w:jc w:val="center"/>
+              <w:cnfStyle w:val="000000000000" w:firstRow="0" w:lastRow="0" w:firstColumn="0" w:lastColumn="0" w:oddVBand="0" w:evenVBand="0" w:oddHBand="0" w:evenHBand="0" w:firstRowFirstColumn="0" w:firstRowLastColumn="0" w:lastRowFirstColumn="0" w:lastRowLastColumn="0"/>
+              <w:rPr>
+                <w:szCs w:val="20"/>
+              </w:rPr>
+            </w:pPr>
+            <w:r>
+              <w:rPr>
+                <w:szCs w:val="20"/>
+              </w:rPr>
+              <w:t>1.9978</w:t>
+            </w:r>
+          </w:p>
+        </w:tc>
+        <w:tc>
+          <w:tcPr>
+            <w:tcW w:w="2096" w:type="dxa"/>
+          </w:tcPr>
+          <w:p>
+            <w:pPr>
+              <w:pStyle w:val="NoSpacing"/>
+              <w:jc w:val="center"/>
+              <w:cnfStyle w:val="000000000000" w:firstRow="0" w:lastRow="0" w:firstColumn="0" w:lastColumn="0" w:oddVBand="0" w:evenVBand="0" w:oddHBand="0" w:evenHBand="0" w:firstRowFirstColumn="0" w:firstRowLastColumn="0" w:lastRowFirstColumn="0" w:lastRowLastColumn="0"/>
+              <w:rPr>
+                <w:szCs w:val="20"/>
+              </w:rPr>
+            </w:pPr>
+            <w:r>
+              <w:rPr>
+                <w:szCs w:val="20"/>
+              </w:rPr>
+              <w:t>0.9210</w:t>
+            </w:r>
+          </w:p>
+        </w:tc>
+      </w:tr>
+      <w:tr>
+        <w:trPr>
+          <w:cnfStyle w:val="000000100000" w:firstRow="0" w:lastRow="0" w:firstColumn="0" w:lastColumn="0" w:oddVBand="0" w:evenVBand="0" w:oddHBand="1" w:evenHBand="0" w:firstRowFirstColumn="0" w:firstRowLastColumn="0" w:lastRowFirstColumn="0" w:lastRowLastColumn="0"/>
+        </w:trPr>
+        <w:tc>
+          <w:tcPr>
+            <w:cnfStyle w:val="001000000000" w:firstRow="0" w:lastRow="0" w:firstColumn="1" w:lastColumn="0" w:oddVBand="0" w:evenVBand="0" w:oddHBand="0" w:evenHBand="0" w:firstRowFirstColumn="0" w:firstRowLastColumn="0" w:lastRowFirstColumn="0" w:lastRowLastColumn="0"/>
+            <w:tcW w:w="2095" w:type="dxa"/>
+          </w:tcPr>
+          <w:p>
+            <w:pPr>
+              <w:pStyle w:val="NoSpacing"/>
+              <w:jc w:val="center"/>
+              <w:rPr>
+                <w:b w:val="0"/>
+                <w:bCs w:val="0"/>
+                <w:szCs w:val="20"/>
+              </w:rPr>
+            </w:pPr>
+            <w:proofErr w:type="spellStart"/>
+            <w:r>
+              <w:rPr>
+                <w:b w:val="0"/>
+                <w:bCs w:val="0"/>
+                <w:szCs w:val="20"/>
+              </w:rPr>
+              <w:t>HistGradientBoosting</w:t>
+            </w:r>
+            <w:proofErr w:type="spellEnd"/>
+          </w:p>
+        </w:tc>
+        <w:tc>
+          <w:tcPr>
+            <w:tcW w:w="2095" w:type="dxa"/>
+          </w:tcPr>
+          <w:p>
+            <w:pPr>
+              <w:pStyle w:val="NoSpacing"/>
+              <w:jc w:val="center"/>
+              <w:cnfStyle w:val="000000100000" w:firstRow="0" w:lastRow="0" w:firstColumn="0" w:lastColumn="0" w:oddVBand="0" w:evenVBand="0" w:oddHBand="1" w:evenHBand="0" w:firstRowFirstColumn="0" w:firstRowLastColumn="0" w:lastRowFirstColumn="0" w:lastRowLastColumn="0"/>
+              <w:rPr>
+                <w:szCs w:val="20"/>
+              </w:rPr>
+            </w:pPr>
+            <w:r>
+              <w:rPr>
+                <w:szCs w:val="20"/>
+              </w:rPr>
+              <w:t>Yes</w:t>
+            </w:r>
+          </w:p>
+        </w:tc>
+        <w:tc>
+          <w:tcPr>
+            <w:tcW w:w="2095" w:type="dxa"/>
+          </w:tcPr>
+          <w:p>
+            <w:pPr>
+              <w:pStyle w:val="NoSpacing"/>
+              <w:jc w:val="center"/>
+              <w:cnfStyle w:val="000000100000" w:firstRow="0" w:lastRow="0" w:firstColumn="0" w:lastColumn="0" w:oddVBand="0" w:evenVBand="0" w:oddHBand="1" w:evenHBand="0" w:firstRowFirstColumn="0" w:firstRowLastColumn="0" w:lastRowFirstColumn="0" w:lastRowLastColumn="0"/>
+              <w:rPr>
+                <w:szCs w:val="20"/>
+              </w:rPr>
+            </w:pPr>
+            <w:r>
+              <w:rPr>
+                <w:szCs w:val="20"/>
+              </w:rPr>
+              <w:t>6.2424</w:t>
+            </w:r>
+          </w:p>
+        </w:tc>
+        <w:tc>
+          <w:tcPr>
+            <w:tcW w:w="2095" w:type="dxa"/>
+          </w:tcPr>
+          <w:p>
+            <w:pPr>
+              <w:pStyle w:val="NoSpacing"/>
+              <w:jc w:val="center"/>
+              <w:cnfStyle w:val="000000100000" w:firstRow="0" w:lastRow="0" w:firstColumn="0" w:lastColumn="0" w:oddVBand="0" w:evenVBand="0" w:oddHBand="1" w:evenHBand="0" w:firstRowFirstColumn="0" w:firstRowLastColumn="0" w:lastRowFirstColumn="0" w:lastRowLastColumn="0"/>
+              <w:rPr>
+                <w:szCs w:val="20"/>
+              </w:rPr>
+            </w:pPr>
+            <w:r>
+              <w:rPr>
+                <w:szCs w:val="20"/>
+              </w:rPr>
+              <w:t>1.9544</w:t>
+            </w:r>
+          </w:p>
+        </w:tc>
+        <w:tc>
+          <w:tcPr>
+            <w:tcW w:w="2096" w:type="dxa"/>
+          </w:tcPr>
+          <w:p>
+            <w:pPr>
+              <w:pStyle w:val="NoSpacing"/>
+              <w:jc w:val="center"/>
+              <w:cnfStyle w:val="000000100000" w:firstRow="0" w:lastRow="0" w:firstColumn="0" w:lastColumn="0" w:oddVBand="0" w:evenVBand="0" w:oddHBand="1" w:evenHBand="0" w:firstRowFirstColumn="0" w:firstRowLastColumn="0" w:lastRowFirstColumn="0" w:lastRowLastColumn="0"/>
+              <w:rPr>
+                <w:szCs w:val="20"/>
+              </w:rPr>
+            </w:pPr>
+            <w:r>
+              <w:rPr>
+                <w:szCs w:val="20"/>
+              </w:rPr>
+              <w:t>0.9244</w:t>
+            </w:r>
+          </w:p>
+        </w:tc>
+      </w:tr>
+      <w:tr>
+        <w:tc>
+          <w:tcPr>
+            <w:cnfStyle w:val="001000000000" w:firstRow="0" w:lastRow="0" w:firstColumn="1" w:lastColumn="0" w:oddVBand="0" w:evenVBand="0" w:oddHBand="0" w:evenHBand="0" w:firstRowFirstColumn="0" w:firstRowLastColumn="0" w:lastRowFirstColumn="0" w:lastRowLastColumn="0"/>
+            <w:tcW w:w="2095" w:type="dxa"/>
+          </w:tcPr>
+          <w:p>
+            <w:pPr>
+              <w:pStyle w:val="NoSpacing"/>
+              <w:jc w:val="center"/>
+              <w:rPr>
+                <w:b w:val="0"/>
+                <w:bCs w:val="0"/>
+                <w:szCs w:val="20"/>
+              </w:rPr>
+            </w:pPr>
+            <w:proofErr w:type="spellStart"/>
+            <w:r>
+              <w:rPr>
+                <w:b w:val="0"/>
+                <w:bCs w:val="0"/>
+                <w:szCs w:val="20"/>
+              </w:rPr>
+              <w:t>ExtraTrees</w:t>
+            </w:r>
+            <w:proofErr w:type="spellEnd"/>
+          </w:p>
+        </w:tc>
+        <w:tc>
+          <w:tcPr>
+            <w:tcW w:w="2095" w:type="dxa"/>
+          </w:tcPr>
+          <w:p>
+            <w:pPr>
+              <w:pStyle w:val="NoSpacing"/>
+              <w:jc w:val="center"/>
+              <w:cnfStyle w:val="000000000000" w:firstRow="0" w:lastRow="0" w:firstColumn="0" w:lastColumn="0" w:oddVBand="0" w:evenVBand="0" w:oddHBand="0" w:evenHBand="0" w:firstRowFirstColumn="0" w:firstRowLastColumn="0" w:lastRowFirstColumn="0" w:lastRowLastColumn="0"/>
+              <w:rPr>
+                <w:szCs w:val="20"/>
+              </w:rPr>
+            </w:pPr>
+            <w:r>
+              <w:rPr>
+                <w:szCs w:val="20"/>
+              </w:rPr>
+              <w:t>Yes</w:t>
+            </w:r>
+          </w:p>
+        </w:tc>
+        <w:tc>
+          <w:tcPr>
+            <w:tcW w:w="2095" w:type="dxa"/>
+          </w:tcPr>
+          <w:p>
+            <w:pPr>
+              <w:pStyle w:val="NoSpacing"/>
+              <w:jc w:val="center"/>
+              <w:cnfStyle w:val="000000000000" w:firstRow="0" w:lastRow="0" w:firstColumn="0" w:lastColumn="0" w:oddVBand="0" w:evenVBand="0" w:oddHBand="0" w:evenHBand="0" w:firstRowFirstColumn="0" w:firstRowLastColumn="0" w:lastRowFirstColumn="0" w:lastRowLastColumn="0"/>
+              <w:rPr>
+                <w:szCs w:val="20"/>
+              </w:rPr>
+            </w:pPr>
+            <w:r>
+              <w:rPr>
+                <w:szCs w:val="20"/>
+              </w:rPr>
+              <w:t>6.5290</w:t>
+            </w:r>
+          </w:p>
+        </w:tc>
+        <w:tc>
+          <w:tcPr>
+            <w:tcW w:w="2095" w:type="dxa"/>
+          </w:tcPr>
+          <w:p>
+            <w:pPr>
+              <w:pStyle w:val="NoSpacing"/>
+              <w:jc w:val="center"/>
+              <w:cnfStyle w:val="000000000000" w:firstRow="0" w:lastRow="0" w:firstColumn="0" w:lastColumn="0" w:oddVBand="0" w:evenVBand="0" w:oddHBand="0" w:evenHBand="0" w:firstRowFirstColumn="0" w:firstRowLastColumn="0" w:lastRowFirstColumn="0" w:lastRowLastColumn="0"/>
+              <w:rPr>
+                <w:szCs w:val="20"/>
+              </w:rPr>
+            </w:pPr>
+            <w:r>
+              <w:rPr>
+                <w:szCs w:val="20"/>
+              </w:rPr>
+              <w:t>2.0371</w:t>
+            </w:r>
+          </w:p>
+        </w:tc>
+        <w:tc>
+          <w:tcPr>
+            <w:tcW w:w="2096" w:type="dxa"/>
+          </w:tcPr>
+          <w:p>
+            <w:pPr>
+              <w:pStyle w:val="NoSpacing"/>
+              <w:jc w:val="center"/>
+              <w:cnfStyle w:val="000000000000" w:firstRow="0" w:lastRow="0" w:firstColumn="0" w:lastColumn="0" w:oddVBand="0" w:evenVBand="0" w:oddHBand="0" w:evenHBand="0" w:firstRowFirstColumn="0" w:firstRowLastColumn="0" w:lastRowFirstColumn="0" w:lastRowLastColumn="0"/>
+              <w:rPr>
+                <w:szCs w:val="20"/>
+              </w:rPr>
+            </w:pPr>
+            <w:r>
+              <w:rPr>
+                <w:szCs w:val="20"/>
+              </w:rPr>
+              <w:t>0.9210</w:t>
+            </w:r>
+          </w:p>
+        </w:tc>
+      </w:tr>
+      <w:tr>
+        <w:trPr>
+          <w:cnfStyle w:val="000000100000" w:firstRow="0" w:lastRow="0" w:firstColumn="0" w:lastColumn="0" w:oddVBand="0" w:evenVBand="0" w:oddHBand="1" w:evenHBand="0" w:firstRowFirstColumn="0" w:firstRowLastColumn="0" w:lastRowFirstColumn="0" w:lastRowLastColumn="0"/>
+        </w:trPr>
+        <w:tc>
+          <w:tcPr>
+            <w:cnfStyle w:val="001000000000" w:firstRow="0" w:lastRow="0" w:firstColumn="1" w:lastColumn="0" w:oddVBand="0" w:evenVBand="0" w:oddHBand="0" w:evenHBand="0" w:firstRowFirstColumn="0" w:firstRowLastColumn="0" w:lastRowFirstColumn="0" w:lastRowLastColumn="0"/>
+            <w:tcW w:w="2095" w:type="dxa"/>
+          </w:tcPr>
+          <w:p>
+            <w:pPr>
+              <w:pStyle w:val="NoSpacing"/>
+              <w:jc w:val="center"/>
+              <w:rPr>
+                <w:b w:val="0"/>
+                <w:bCs w:val="0"/>
+                <w:szCs w:val="20"/>
+              </w:rPr>
+            </w:pPr>
+            <w:proofErr w:type="spellStart"/>
+            <w:r>
+              <w:rPr>
+                <w:b w:val="0"/>
+                <w:bCs w:val="0"/>
+                <w:szCs w:val="20"/>
+              </w:rPr>
+              <w:t>DecisionTree</w:t>
+            </w:r>
+            <w:proofErr w:type="spellEnd"/>
+          </w:p>
+        </w:tc>
+        <w:tc>
+          <w:tcPr>
+            <w:tcW w:w="2095" w:type="dxa"/>
+          </w:tcPr>
+          <w:p>
+            <w:pPr>
+              <w:pStyle w:val="NoSpacing"/>
+              <w:jc w:val="center"/>
+              <w:cnfStyle w:val="000000100000" w:firstRow="0" w:lastRow="0" w:firstColumn="0" w:lastColumn="0" w:oddVBand="0" w:evenVBand="0" w:oddHBand="1" w:evenHBand="0" w:firstRowFirstColumn="0" w:firstRowLastColumn="0" w:lastRowFirstColumn="0" w:lastRowLastColumn="0"/>
+              <w:rPr>
+                <w:szCs w:val="20"/>
+              </w:rPr>
+            </w:pPr>
+            <w:r>
+              <w:rPr>
+                <w:szCs w:val="20"/>
+              </w:rPr>
+              <w:t>Yes</w:t>
+            </w:r>
+          </w:p>
+        </w:tc>
+        <w:tc>
+          <w:tcPr>
+            <w:tcW w:w="2095" w:type="dxa"/>
+          </w:tcPr>
+          <w:p>
+            <w:pPr>
+              <w:pStyle w:val="NoSpacing"/>
+              <w:jc w:val="center"/>
+              <w:cnfStyle w:val="000000100000" w:firstRow="0" w:lastRow="0" w:firstColumn="0" w:lastColumn="0" w:oddVBand="0" w:evenVBand="0" w:oddHBand="1" w:evenHBand="0" w:firstRowFirstColumn="0" w:firstRowLastColumn="0" w:lastRowFirstColumn="0" w:lastRowLastColumn="0"/>
+              <w:rPr>
+                <w:szCs w:val="20"/>
+              </w:rPr>
+            </w:pPr>
+            <w:r>
+              <w:rPr>
+                <w:szCs w:val="20"/>
+              </w:rPr>
+              <w:t>8.7513</w:t>
+            </w:r>
+          </w:p>
+        </w:tc>
+        <w:tc>
+          <w:tcPr>
+            <w:tcW w:w="2095" w:type="dxa"/>
+          </w:tcPr>
+          <w:p>
+            <w:pPr>
+              <w:pStyle w:val="NoSpacing"/>
+              <w:jc w:val="center"/>
+              <w:cnfStyle w:val="000000100000" w:firstRow="0" w:lastRow="0" w:firstColumn="0" w:lastColumn="0" w:oddVBand="0" w:evenVBand="0" w:oddHBand="1" w:evenHBand="0" w:firstRowFirstColumn="0" w:firstRowLastColumn="0" w:lastRowFirstColumn="0" w:lastRowLastColumn="0"/>
+              <w:rPr>
+                <w:szCs w:val="20"/>
+              </w:rPr>
+            </w:pPr>
+            <w:r>
+              <w:rPr>
+                <w:szCs w:val="20"/>
+              </w:rPr>
+              <w:t>2.2850</w:t>
+            </w:r>
+          </w:p>
+        </w:tc>
+        <w:tc>
+          <w:tcPr>
+            <w:tcW w:w="2096" w:type="dxa"/>
+          </w:tcPr>
+          <w:p>
+            <w:pPr>
+              <w:pStyle w:val="NoSpacing"/>
+              <w:jc w:val="center"/>
+              <w:cnfStyle w:val="000000100000" w:firstRow="0" w:lastRow="0" w:firstColumn="0" w:lastColumn="0" w:oddVBand="0" w:evenVBand="0" w:oddHBand="1" w:evenHBand="0" w:firstRowFirstColumn="0" w:firstRowLastColumn="0" w:lastRowFirstColumn="0" w:lastRowLastColumn="0"/>
+              <w:rPr>
+                <w:szCs w:val="20"/>
+              </w:rPr>
+            </w:pPr>
+            <w:r>
+              <w:rPr>
+                <w:szCs w:val="20"/>
+              </w:rPr>
+              <w:t>0.8941</w:t>
+            </w:r>
+          </w:p>
+        </w:tc>
+      </w:tr>
+      <w:tr>
+        <w:tc>
+          <w:tcPr>
+            <w:cnfStyle w:val="001000000000" w:firstRow="0" w:lastRow="0" w:firstColumn="1" w:lastColumn="0" w:oddVBand="0" w:evenVBand="0" w:oddHBand="0" w:evenHBand="0" w:firstRowFirstColumn="0" w:firstRowLastColumn="0" w:lastRowFirstColumn="0" w:lastRowLastColumn="0"/>
+            <w:tcW w:w="2095" w:type="dxa"/>
+          </w:tcPr>
+          <w:p>
+            <w:pPr>
+              <w:pStyle w:val="NoSpacing"/>
+              <w:jc w:val="center"/>
+              <w:rPr>
+                <w:b w:val="0"/>
+                <w:bCs w:val="0"/>
+                <w:szCs w:val="20"/>
+              </w:rPr>
+            </w:pPr>
+            <w:r>
+              <w:rPr>
+                <w:b w:val="0"/>
+                <w:bCs w:val="0"/>
+                <w:szCs w:val="20"/>
+              </w:rPr>
+              <w:t>AdaBoost</w:t>
+            </w:r>
+          </w:p>
+        </w:tc>
+        <w:tc>
+          <w:tcPr>
+            <w:tcW w:w="2095" w:type="dxa"/>
+          </w:tcPr>
+          <w:p>
+            <w:pPr>
+              <w:pStyle w:val="NoSpacing"/>
+              <w:jc w:val="center"/>
+              <w:cnfStyle w:val="000000000000" w:firstRow="0" w:lastRow="0" w:firstColumn="0" w:lastColumn="0" w:oddVBand="0" w:evenVBand="0" w:oddHBand="0" w:evenHBand="0" w:firstRowFirstColumn="0" w:firstRowLastColumn="0" w:lastRowFirstColumn="0" w:lastRowLastColumn="0"/>
+              <w:rPr>
+                <w:szCs w:val="20"/>
+              </w:rPr>
+            </w:pPr>
+            <w:r>
+              <w:rPr>
+                <w:szCs w:val="20"/>
+              </w:rPr>
+              <w:t>Yes</w:t>
+            </w:r>
+          </w:p>
+        </w:tc>
+        <w:tc>
+          <w:tcPr>
+            <w:tcW w:w="2095" w:type="dxa"/>
+          </w:tcPr>
+          <w:p>
+            <w:pPr>
+              <w:pStyle w:val="NoSpacing"/>
+              <w:jc w:val="center"/>
+              <w:cnfStyle w:val="000000000000" w:firstRow="0" w:lastRow="0" w:firstColumn="0" w:lastColumn="0" w:oddVBand="0" w:evenVBand="0" w:oddHBand="0" w:evenHBand="0" w:firstRowFirstColumn="0" w:firstRowLastColumn="0" w:lastRowFirstColumn="0" w:lastRowLastColumn="0"/>
+              <w:rPr>
+                <w:szCs w:val="20"/>
+              </w:rPr>
+            </w:pPr>
+            <w:r>
+              <w:rPr>
+                <w:szCs w:val="20"/>
+              </w:rPr>
+              <w:t>9.2526</w:t>
+            </w:r>
+          </w:p>
+        </w:tc>
+        <w:tc>
+          <w:tcPr>
+            <w:tcW w:w="2095" w:type="dxa"/>
+          </w:tcPr>
+          <w:p>
+            <w:pPr>
+              <w:pStyle w:val="NoSpacing"/>
+              <w:jc w:val="center"/>
+              <w:cnfStyle w:val="000000000000" w:firstRow="0" w:lastRow="0" w:firstColumn="0" w:lastColumn="0" w:oddVBand="0" w:evenVBand="0" w:oddHBand="0" w:evenHBand="0" w:firstRowFirstColumn="0" w:firstRowLastColumn="0" w:lastRowFirstColumn="0" w:lastRowLastColumn="0"/>
+              <w:rPr>
+                <w:szCs w:val="20"/>
+              </w:rPr>
+            </w:pPr>
+            <w:r>
+              <w:rPr>
+                <w:szCs w:val="20"/>
+              </w:rPr>
+              <w:t>2.4195</w:t>
+            </w:r>
+          </w:p>
+        </w:tc>
+        <w:tc>
+          <w:tcPr>
+            <w:tcW w:w="2096" w:type="dxa"/>
+          </w:tcPr>
+          <w:p>
+            <w:pPr>
+              <w:pStyle w:val="NoSpacing"/>
+              <w:jc w:val="center"/>
+              <w:cnfStyle w:val="000000000000" w:firstRow="0" w:lastRow="0" w:firstColumn="0" w:lastColumn="0" w:oddVBand="0" w:evenVBand="0" w:oddHBand="0" w:evenHBand="0" w:firstRowFirstColumn="0" w:firstRowLastColumn="0" w:lastRowFirstColumn="0" w:lastRowLastColumn="0"/>
+              <w:rPr>
+                <w:szCs w:val="20"/>
+              </w:rPr>
+            </w:pPr>
+            <w:r>
+              <w:rPr>
+                <w:szCs w:val="20"/>
+              </w:rPr>
+              <w:t>0.8880</w:t>
+            </w:r>
+          </w:p>
+        </w:tc>
+      </w:tr>
+      <w:tr>
+        <w:trPr>
+          <w:cnfStyle w:val="000000100000" w:firstRow="0" w:lastRow="0" w:firstColumn="0" w:lastColumn="0" w:oddVBand="0" w:evenVBand="0" w:oddHBand="1" w:evenHBand="0" w:firstRowFirstColumn="0" w:firstRowLastColumn="0" w:lastRowFirstColumn="0" w:lastRowLastColumn="0"/>
+        </w:trPr>
+        <w:tc>
+          <w:tcPr>
+            <w:cnfStyle w:val="001000000000" w:firstRow="0" w:lastRow="0" w:firstColumn="1" w:lastColumn="0" w:oddVBand="0" w:evenVBand="0" w:oddHBand="0" w:evenHBand="0" w:firstRowFirstColumn="0" w:firstRowLastColumn="0" w:lastRowFirstColumn="0" w:lastRowLastColumn="0"/>
+            <w:tcW w:w="2095" w:type="dxa"/>
+          </w:tcPr>
+          <w:p>
+            <w:pPr>
+              <w:pStyle w:val="NoSpacing"/>
+              <w:jc w:val="center"/>
+              <w:rPr>
+                <w:b w:val="0"/>
+                <w:bCs w:val="0"/>
+                <w:szCs w:val="20"/>
+              </w:rPr>
+            </w:pPr>
+            <w:r>
+              <w:rPr>
+                <w:b w:val="0"/>
+                <w:bCs w:val="0"/>
+                <w:szCs w:val="20"/>
+              </w:rPr>
+              <w:t>Ridge</w:t>
+            </w:r>
+          </w:p>
+        </w:tc>
+        <w:tc>
+          <w:tcPr>
+            <w:tcW w:w="2095" w:type="dxa"/>
+          </w:tcPr>
+          <w:p>
+            <w:pPr>
+              <w:pStyle w:val="NoSpacing"/>
+              <w:jc w:val="center"/>
+              <w:cnfStyle w:val="000000100000" w:firstRow="0" w:lastRow="0" w:firstColumn="0" w:lastColumn="0" w:oddVBand="0" w:evenVBand="0" w:oddHBand="1" w:evenHBand="0" w:firstRowFirstColumn="0" w:firstRowLastColumn="0" w:lastRowFirstColumn="0" w:lastRowLastColumn="0"/>
+              <w:rPr>
+                <w:szCs w:val="20"/>
+              </w:rPr>
+            </w:pPr>
+            <w:r>
+              <w:rPr>
+                <w:szCs w:val="20"/>
+              </w:rPr>
+              <w:t>Yes</w:t>
+            </w:r>
+          </w:p>
+        </w:tc>
+        <w:tc>
+          <w:tcPr>
+            <w:tcW w:w="2095" w:type="dxa"/>
+          </w:tcPr>
+          <w:p>
+            <w:pPr>
+              <w:pStyle w:val="NoSpacing"/>
+              <w:jc w:val="center"/>
+              <w:cnfStyle w:val="000000100000" w:firstRow="0" w:lastRow="0" w:firstColumn="0" w:lastColumn="0" w:oddVBand="0" w:evenVBand="0" w:oddHBand="1" w:evenHBand="0" w:firstRowFirstColumn="0" w:firstRowLastColumn="0" w:lastRowFirstColumn="0" w:lastRowLastColumn="0"/>
+              <w:rPr>
+                <w:szCs w:val="20"/>
+              </w:rPr>
+            </w:pPr>
+            <w:r>
+              <w:rPr>
+                <w:szCs w:val="20"/>
+              </w:rPr>
+              <w:t>7.4236</w:t>
+            </w:r>
+          </w:p>
+        </w:tc>
+        <w:tc>
+          <w:tcPr>
+            <w:tcW w:w="2095" w:type="dxa"/>
+          </w:tcPr>
+          <w:p>
+            <w:pPr>
+              <w:pStyle w:val="NoSpacing"/>
+              <w:jc w:val="center"/>
+              <w:cnfStyle w:val="000000100000" w:firstRow="0" w:lastRow="0" w:firstColumn="0" w:lastColumn="0" w:oddVBand="0" w:evenVBand="0" w:oddHBand="1" w:evenHBand="0" w:firstRowFirstColumn="0" w:firstRowLastColumn="0" w:lastRowFirstColumn="0" w:lastRowLastColumn="0"/>
+              <w:rPr>
+                <w:szCs w:val="20"/>
+              </w:rPr>
+            </w:pPr>
+            <w:r>
+              <w:rPr>
+                <w:szCs w:val="20"/>
+              </w:rPr>
+              <w:t>2.1471</w:t>
+            </w:r>
+          </w:p>
+        </w:tc>
+        <w:tc>
+          <w:tcPr>
+            <w:tcW w:w="2096" w:type="dxa"/>
+          </w:tcPr>
+          <w:p>
+            <w:pPr>
+              <w:pStyle w:val="NoSpacing"/>
+              <w:jc w:val="center"/>
+              <w:cnfStyle w:val="000000100000" w:firstRow="0" w:lastRow="0" w:firstColumn="0" w:lastColumn="0" w:oddVBand="0" w:evenVBand="0" w:oddHBand="1" w:evenHBand="0" w:firstRowFirstColumn="0" w:firstRowLastColumn="0" w:lastRowFirstColumn="0" w:lastRowLastColumn="0"/>
+              <w:rPr>
+                <w:szCs w:val="20"/>
+              </w:rPr>
+            </w:pPr>
+            <w:r>
+              <w:rPr>
+                <w:szCs w:val="20"/>
+              </w:rPr>
+              <w:t>0.9101</w:t>
+            </w:r>
+          </w:p>
+        </w:tc>
+      </w:tr>
+      <w:tr>
+        <w:tc>
+          <w:tcPr>
+            <w:cnfStyle w:val="001000000000" w:firstRow="0" w:lastRow="0" w:firstColumn="1" w:lastColumn="0" w:oddVBand="0" w:evenVBand="0" w:oddHBand="0" w:evenHBand="0" w:firstRowFirstColumn="0" w:firstRowLastColumn="0" w:lastRowFirstColumn="0" w:lastRowLastColumn="0"/>
+            <w:tcW w:w="2095" w:type="dxa"/>
+          </w:tcPr>
+          <w:p>
+            <w:pPr>
+              <w:pStyle w:val="NoSpacing"/>
+              <w:jc w:val="center"/>
+              <w:rPr>
+                <w:b w:val="0"/>
+                <w:bCs w:val="0"/>
+                <w:szCs w:val="20"/>
+              </w:rPr>
+            </w:pPr>
+            <w:r>
+              <w:rPr>
+                <w:b w:val="0"/>
+                <w:bCs w:val="0"/>
+                <w:szCs w:val="20"/>
+              </w:rPr>
+              <w:t>Lasso</w:t>
+            </w:r>
+          </w:p>
+        </w:tc>
+        <w:tc>
+          <w:tcPr>
+            <w:tcW w:w="2095" w:type="dxa"/>
+          </w:tcPr>
+          <w:p>
+            <w:pPr>
+              <w:pStyle w:val="NoSpacing"/>
+              <w:jc w:val="center"/>
+              <w:cnfStyle w:val="000000000000" w:firstRow="0" w:lastRow="0" w:firstColumn="0" w:lastColumn="0" w:oddVBand="0" w:evenVBand="0" w:oddHBand="0" w:evenHBand="0" w:firstRowFirstColumn="0" w:firstRowLastColumn="0" w:lastRowFirstColumn="0" w:lastRowLastColumn="0"/>
+              <w:rPr>
+                <w:szCs w:val="20"/>
+              </w:rPr>
+            </w:pPr>
+            <w:r>
+              <w:rPr>
+                <w:szCs w:val="20"/>
+              </w:rPr>
+              <w:t>Yes</w:t>
+            </w:r>
+          </w:p>
+        </w:tc>
+        <w:tc>
+          <w:tcPr>
+            <w:tcW w:w="2095" w:type="dxa"/>
+          </w:tcPr>
+          <w:p>
+            <w:pPr>
+              <w:pStyle w:val="NoSpacing"/>
+              <w:jc w:val="center"/>
+              <w:cnfStyle w:val="000000000000" w:firstRow="0" w:lastRow="0" w:firstColumn="0" w:lastColumn="0" w:oddVBand="0" w:evenVBand="0" w:oddHBand="0" w:evenHBand="0" w:firstRowFirstColumn="0" w:firstRowLastColumn="0" w:lastRowFirstColumn="0" w:lastRowLastColumn="0"/>
+              <w:rPr>
+                <w:szCs w:val="20"/>
+              </w:rPr>
+            </w:pPr>
+            <w:r>
+              <w:rPr>
+                <w:szCs w:val="20"/>
+              </w:rPr>
+              <w:t>7.5734</w:t>
+            </w:r>
+          </w:p>
+        </w:tc>
+        <w:tc>
+          <w:tcPr>
+            <w:tcW w:w="2095" w:type="dxa"/>
+          </w:tcPr>
+          <w:p>
+            <w:pPr>
+              <w:pStyle w:val="NoSpacing"/>
+              <w:jc w:val="center"/>
+              <w:cnfStyle w:val="000000000000" w:firstRow="0" w:lastRow="0" w:firstColumn="0" w:lastColumn="0" w:oddVBand="0" w:evenVBand="0" w:oddHBand="0" w:evenHBand="0" w:firstRowFirstColumn="0" w:firstRowLastColumn="0" w:lastRowFirstColumn="0" w:lastRowLastColumn="0"/>
+              <w:rPr>
+                <w:szCs w:val="20"/>
+              </w:rPr>
+            </w:pPr>
+            <w:r>
+              <w:rPr>
+                <w:szCs w:val="20"/>
+              </w:rPr>
+              <w:t>2.1523</w:t>
+            </w:r>
+          </w:p>
+        </w:tc>
+        <w:tc>
+          <w:tcPr>
+            <w:tcW w:w="2096" w:type="dxa"/>
+          </w:tcPr>
+          <w:p>
+            <w:pPr>
+              <w:pStyle w:val="NoSpacing"/>
+              <w:jc w:val="center"/>
+              <w:cnfStyle w:val="000000000000" w:firstRow="0" w:lastRow="0" w:firstColumn="0" w:lastColumn="0" w:oddVBand="0" w:evenVBand="0" w:oddHBand="0" w:evenHBand="0" w:firstRowFirstColumn="0" w:firstRowLastColumn="0" w:lastRowFirstColumn="0" w:lastRowLastColumn="0"/>
+              <w:rPr>
+                <w:szCs w:val="20"/>
+              </w:rPr>
+            </w:pPr>
+            <w:r>
+              <w:rPr>
+                <w:szCs w:val="20"/>
+              </w:rPr>
+              <w:t>0.9083</w:t>
+            </w:r>
+          </w:p>
+        </w:tc>
+      </w:tr>
+      <w:tr>
+        <w:trPr>
+          <w:cnfStyle w:val="000000100000" w:firstRow="0" w:lastRow="0" w:firstColumn="0" w:lastColumn="0" w:oddVBand="0" w:evenVBand="0" w:oddHBand="1" w:evenHBand="0" w:firstRowFirstColumn="0" w:firstRowLastColumn="0" w:lastRowFirstColumn="0" w:lastRowLastColumn="0"/>
+        </w:trPr>
+        <w:tc>
+          <w:tcPr>
+            <w:cnfStyle w:val="001000000000" w:firstRow="0" w:lastRow="0" w:firstColumn="1" w:lastColumn="0" w:oddVBand="0" w:evenVBand="0" w:oddHBand="0" w:evenHBand="0" w:firstRowFirstColumn="0" w:firstRowLastColumn="0" w:lastRowFirstColumn="0" w:lastRowLastColumn="0"/>
+            <w:tcW w:w="2095" w:type="dxa"/>
+          </w:tcPr>
+          <w:p>
+            <w:pPr>
+              <w:pStyle w:val="NoSpacing"/>
+              <w:jc w:val="center"/>
+              <w:rPr>
+                <w:szCs w:val="20"/>
+              </w:rPr>
+            </w:pPr>
+            <w:r>
+              <w:rPr>
+                <w:szCs w:val="20"/>
+              </w:rPr>
+              <w:t>Stacking</w:t>
+            </w:r>
+          </w:p>
+        </w:tc>
+        <w:tc>
+          <w:tcPr>
+            <w:tcW w:w="2095" w:type="dxa"/>
+          </w:tcPr>
+          <w:p>
+            <w:pPr>
+              <w:pStyle w:val="NoSpacing"/>
+              <w:jc w:val="center"/>
+              <w:cnfStyle w:val="000000100000" w:firstRow="0" w:lastRow="0" w:firstColumn="0" w:lastColumn="0" w:oddVBand="0" w:evenVBand="0" w:oddHBand="1" w:evenHBand="0" w:firstRowFirstColumn="0" w:firstRowLastColumn="0" w:lastRowFirstColumn="0" w:lastRowLastColumn="0"/>
+              <w:rPr>
+                <w:b/>
+                <w:bCs/>
+                <w:szCs w:val="20"/>
+              </w:rPr>
+            </w:pPr>
+            <w:r>
+              <w:rPr>
+                <w:b/>
+                <w:bCs/>
+                <w:szCs w:val="20"/>
+              </w:rPr>
+              <w:t>Yes</w:t>
+            </w:r>
+          </w:p>
+        </w:tc>
+        <w:tc>
+          <w:tcPr>
+            <w:tcW w:w="2095" w:type="dxa"/>
+          </w:tcPr>
+          <w:p>
+            <w:pPr>
+              <w:pStyle w:val="NoSpacing"/>
+              <w:jc w:val="center"/>
+              <w:cnfStyle w:val="000000100000" w:firstRow="0" w:lastRow="0" w:firstColumn="0" w:lastColumn="0" w:oddVBand="0" w:evenVBand="0" w:oddHBand="1" w:evenHBand="0" w:firstRowFirstColumn="0" w:firstRowLastColumn="0" w:lastRowFirstColumn="0" w:lastRowLastColumn="0"/>
+              <w:rPr>
+                <w:b/>
+                <w:bCs/>
+                <w:szCs w:val="20"/>
+              </w:rPr>
+            </w:pPr>
+            <w:r>
+              <w:rPr>
+                <w:b/>
+                <w:bCs/>
+                <w:szCs w:val="20"/>
+              </w:rPr>
+              <w:t>6.0859</w:t>
+            </w:r>
+          </w:p>
+        </w:tc>
+        <w:tc>
+          <w:tcPr>
+            <w:tcW w:w="2095" w:type="dxa"/>
+          </w:tcPr>
+          <w:p>
+            <w:pPr>
+              <w:pStyle w:val="NoSpacing"/>
+              <w:jc w:val="center"/>
+              <w:cnfStyle w:val="000000100000" w:firstRow="0" w:lastRow="0" w:firstColumn="0" w:lastColumn="0" w:oddVBand="0" w:evenVBand="0" w:oddHBand="1" w:evenHBand="0" w:firstRowFirstColumn="0" w:firstRowLastColumn="0" w:lastRowFirstColumn="0" w:lastRowLastColumn="0"/>
+              <w:rPr>
+                <w:b/>
+                <w:bCs/>
+                <w:szCs w:val="20"/>
+              </w:rPr>
+            </w:pPr>
+            <w:r>
+              <w:rPr>
+                <w:b/>
+                <w:bCs/>
+                <w:szCs w:val="20"/>
+              </w:rPr>
+              <w:t>1.9427</w:t>
+            </w:r>
+          </w:p>
+        </w:tc>
+        <w:tc>
+          <w:tcPr>
+            <w:tcW w:w="2096" w:type="dxa"/>
+          </w:tcPr>
+          <w:p>
+            <w:pPr>
+              <w:pStyle w:val="NoSpacing"/>
+              <w:jc w:val="center"/>
+              <w:cnfStyle w:val="000000100000" w:firstRow="0" w:lastRow="0" w:firstColumn="0" w:lastColumn="0" w:oddVBand="0" w:evenVBand="0" w:oddHBand="1" w:evenHBand="0" w:firstRowFirstColumn="0" w:firstRowLastColumn="0" w:lastRowFirstColumn="0" w:lastRowLastColumn="0"/>
+              <w:rPr>
+                <w:b/>
+                <w:bCs/>
+                <w:szCs w:val="20"/>
+              </w:rPr>
+            </w:pPr>
+            <w:r>
+              <w:rPr>
+                <w:b/>
+                <w:bCs/>
+                <w:szCs w:val="20"/>
+              </w:rPr>
+              <w:t>0.9263</w:t>
+            </w:r>
+          </w:p>
+        </w:tc>
+      </w:tr>
+    </w:tbl>
+    <w:p>
+      <w:pPr>
+        <w:spacing w:line="276" w:lineRule="auto"/>
+        <w:ind w:left="-1260" w:right="-1080" w:firstLine="90"/>
+        <w:jc w:val="center"/>
+        <w:rPr>
+          <w:sz w:val="22"/>
+        </w:rPr>
+      </w:pPr>
+      <w:r>
+        <w:rPr>
+          <w:b/>
+          <w:bCs/>
+          <w:sz w:val="22"/>
+        </w:rPr>
+        <w:t xml:space="preserve">Table </w:t>
+      </w:r>
+      <w:r>
+        <w:rPr>
+          <w:b/>
+          <w:bCs/>
+          <w:sz w:val="22"/>
+        </w:rPr>
+        <w:t>3</w:t>
+      </w:r>
+      <w:r>
+        <w:rPr>
+          <w:sz w:val="22"/>
+        </w:rPr>
         <w:t xml:space="preserve">: </w:t>
       </w:r>
       <w:r>
         <w:rPr>
           <w:sz w:val="22"/>
         </w:rPr>
-        <w:t>Feature Selection</w:t>
-      </w:r>
-      <w:r>
-        <w:rPr>
-          <w:sz w:val="22"/>
-        </w:rPr>
-        <w:t xml:space="preserve"> </w:t>
-      </w:r>
-      <w:r>
-        <w:rPr>
-          <w:sz w:val="22"/>
-        </w:rPr>
-        <w:t>Results</w:t>
-      </w:r>
-    </w:p>
-    <w:p>
-      <w:pPr>
-        <w:pStyle w:val="NoSpacing"/>
-      </w:pPr>
-    </w:p>
-    <w:p>
-      <w:pPr>
-        <w:pStyle w:val="NoSpacing"/>
-      </w:pPr>
-    </w:p>
-    <w:p>
-      <w:pPr>
-        <w:pStyle w:val="NoSpacing"/>
-      </w:pPr>
-    </w:p>
-    <w:p>
-      <w:pPr>
-        <w:spacing w:line="276" w:lineRule="auto"/>
-        <w:ind w:left="-1260" w:right="-1080"/>
-        <w:rPr>
-          <w:sz w:val="22"/>
-        </w:rPr>
-      </w:pPr>
-    </w:p>
-    <w:p>
-      <w:pPr>
-        <w:spacing w:line="276" w:lineRule="auto"/>
-        <w:ind w:left="-1260" w:right="-1080"/>
-        <w:rPr>
-          <w:sz w:val="22"/>
-        </w:rPr>
-      </w:pPr>
-    </w:p>
-    <w:p>
-      <w:pPr>
-        <w:spacing w:line="276" w:lineRule="auto"/>
-        <w:ind w:left="-720" w:right="-720" w:firstLine="360"/>
-        <w:rPr>
-          <w:sz w:val="22"/>
-        </w:rPr>
-      </w:pPr>
-    </w:p>
-    <w:p>
-      <w:pPr>
-        <w:spacing w:line="276" w:lineRule="auto"/>
-        <w:ind w:left="-720" w:right="-720" w:firstLine="360"/>
-        <w:rPr>
-          <w:sz w:val="22"/>
-        </w:rPr>
-      </w:pPr>
-    </w:p>
-    <w:p>
-      <w:pPr>
-        <w:spacing w:line="276" w:lineRule="auto"/>
-        <w:ind w:left="-720" w:right="-720" w:firstLine="360"/>
-        <w:rPr>
-          <w:sz w:val="22"/>
-        </w:rPr>
-      </w:pPr>
-    </w:p>
-    <w:p>
-      <w:pPr>
-        <w:spacing w:line="276" w:lineRule="auto"/>
-        <w:ind w:left="-720" w:right="-720" w:firstLine="360"/>
-        <w:rPr>
-          <w:sz w:val="22"/>
-        </w:rPr>
-      </w:pPr>
-    </w:p>
-    <w:p>
-      <w:pPr>
-        <w:spacing w:line="276" w:lineRule="auto"/>
-        <w:ind w:left="-720" w:right="-720" w:firstLine="360"/>
-        <w:rPr>
-          <w:sz w:val="22"/>
-        </w:rPr>
-      </w:pPr>
-    </w:p>
-    <w:p>
-      <w:pPr>
-        <w:spacing w:line="276" w:lineRule="auto"/>
-        <w:ind w:left="-720" w:right="-720" w:firstLine="360"/>
-        <w:rPr>
-          <w:sz w:val="22"/>
-        </w:rPr>
-      </w:pPr>
-    </w:p>
-    <w:p>
-      <w:pPr>
-        <w:spacing w:line="276" w:lineRule="auto"/>
-        <w:ind w:left="-720" w:right="-720" w:firstLine="360"/>
-        <w:rPr>
-          <w:sz w:val="22"/>
-        </w:rPr>
-      </w:pPr>
-    </w:p>
-    <w:p>
-      <w:pPr>
-        <w:spacing w:line="276" w:lineRule="auto"/>
-        <w:ind w:left="-720" w:right="-720" w:firstLine="360"/>
-        <w:rPr>
-          <w:sz w:val="22"/>
-        </w:rPr>
-      </w:pPr>
-    </w:p>
-    <w:p>
-      <w:pPr>
-        <w:spacing w:line="276" w:lineRule="auto"/>
-        <w:ind w:left="-720" w:right="-720" w:firstLine="360"/>
-        <w:rPr>
-          <w:sz w:val="22"/>
-        </w:rPr>
-      </w:pPr>
-    </w:p>
-    <w:p>
-      <w:pPr>
-        <w:spacing w:line="276" w:lineRule="auto"/>
-        <w:ind w:left="-720" w:right="-720" w:firstLine="360"/>
-        <w:rPr>
-          <w:sz w:val="22"/>
-        </w:rPr>
-      </w:pPr>
-    </w:p>
-    <w:p>
-      <w:pPr>
-        <w:spacing w:line="276" w:lineRule="auto"/>
-        <w:ind w:left="-720" w:right="-720" w:firstLine="360"/>
-        <w:rPr>
-          <w:sz w:val="22"/>
-        </w:rPr>
-      </w:pPr>
-    </w:p>
-    <w:p>
-      <w:pPr>
-        <w:spacing w:line="276" w:lineRule="auto"/>
-        <w:ind w:left="-720" w:right="-720" w:firstLine="360"/>
-        <w:rPr>
-          <w:sz w:val="22"/>
-        </w:rPr>
-      </w:pPr>
-    </w:p>
-    <w:p>
-      <w:pPr>
-        <w:spacing w:line="276" w:lineRule="auto"/>
-        <w:ind w:left="-720" w:right="-720" w:firstLine="360"/>
-        <w:rPr>
-          <w:sz w:val="22"/>
-        </w:rPr>
-      </w:pPr>
-    </w:p>
-    <w:p>
-      <w:pPr>
-        <w:spacing w:line="276" w:lineRule="auto"/>
-        <w:ind w:left="-720" w:right="-720" w:firstLine="360"/>
-        <w:rPr>
-          <w:sz w:val="22"/>
-        </w:rPr>
-      </w:pPr>
-    </w:p>
-    <w:p>
-      <w:pPr>
-        <w:spacing w:line="276" w:lineRule="auto"/>
-        <w:ind w:left="-720" w:right="-720" w:firstLine="360"/>
-        <w:rPr>
-          <w:sz w:val="22"/>
-        </w:rPr>
-      </w:pPr>
-    </w:p>
-    <w:p>
-      <w:pPr>
-        <w:spacing w:line="276" w:lineRule="auto"/>
-        <w:ind w:left="-720" w:right="-720" w:firstLine="360"/>
-        <w:rPr>
-          <w:sz w:val="22"/>
-        </w:rPr>
-      </w:pPr>
-    </w:p>
-    <w:p>
-      <w:pPr>
-        <w:spacing w:line="276" w:lineRule="auto"/>
-        <w:ind w:left="-720" w:right="-720" w:firstLine="360"/>
-        <w:rPr>
-          <w:sz w:val="22"/>
-        </w:rPr>
-      </w:pPr>
-    </w:p>
-    <w:p>
-      <w:pPr>
-        <w:spacing w:line="276" w:lineRule="auto"/>
-        <w:ind w:left="-720" w:right="-720" w:firstLine="360"/>
-        <w:rPr>
-          <w:sz w:val="22"/>
-        </w:rPr>
-      </w:pPr>
-    </w:p>
-    <w:p>
-      <w:pPr>
-        <w:spacing w:line="276" w:lineRule="auto"/>
-        <w:ind w:left="-720" w:right="-720" w:firstLine="360"/>
-        <w:rPr>
-          <w:sz w:val="22"/>
-        </w:rPr>
-      </w:pPr>
-    </w:p>
-    <w:p>
-      <w:pPr>
-        <w:pStyle w:val="Heading1"/>
-      </w:pPr>
-      <w:r>
-        <w:t>References</w:t>
-      </w:r>
-    </w:p>
-    <w:p>
-      <w:pPr>
-        <w:tabs>
-          <w:tab w:val="left" w:pos="-720"/>
-        </w:tabs>
-        <w:ind w:left="-720" w:firstLine="360"/>
-        <w:rPr>
-          <w:rFonts w:ascii="Times New Roman" w:eastAsia="Times New Roman" w:hAnsi="Times New Roman" w:cs="Times New Roman"/>
-          <w:szCs w:val="24"/>
-        </w:rPr>
-      </w:pPr>
-      <w:r>
-        <w:t xml:space="preserve">[1] </w:t>
-      </w:r>
-      <w:r>
-        <w:rPr>
-          <w:rFonts w:ascii="Times New Roman" w:eastAsia="Times New Roman" w:hAnsi="Times New Roman" w:cs="Times New Roman"/>
-          <w:szCs w:val="24"/>
-        </w:rPr>
-        <w:t xml:space="preserve">C. Chatfield, “Exploratory data analysis,” </w:t>
-      </w:r>
-      <w:r>
-        <w:rPr>
-          <w:rFonts w:ascii="Times New Roman" w:eastAsia="Times New Roman" w:hAnsi="Times New Roman" w:cs="Times New Roman"/>
-          <w:i/>
-          <w:iCs/>
-          <w:szCs w:val="24"/>
-        </w:rPr>
-        <w:t>European Journal of Operational Research</w:t>
-      </w:r>
-      <w:r>
-        <w:rPr>
-          <w:rFonts w:ascii="Times New Roman" w:eastAsia="Times New Roman" w:hAnsi="Times New Roman" w:cs="Times New Roman"/>
-          <w:szCs w:val="24"/>
-        </w:rPr>
-        <w:t xml:space="preserve">, vol. 23, no. 1, pp. 5–13, Jan. 1986, </w:t>
-      </w:r>
-      <w:proofErr w:type="spellStart"/>
-      <w:r>
-        <w:rPr>
-          <w:rFonts w:ascii="Times New Roman" w:eastAsia="Times New Roman" w:hAnsi="Times New Roman" w:cs="Times New Roman"/>
-          <w:szCs w:val="24"/>
-        </w:rPr>
-        <w:t>doi</w:t>
-      </w:r>
-      <w:proofErr w:type="spellEnd"/>
-      <w:r>
-        <w:rPr>
-          <w:rFonts w:ascii="Times New Roman" w:eastAsia="Times New Roman" w:hAnsi="Times New Roman" w:cs="Times New Roman"/>
-          <w:szCs w:val="24"/>
-        </w:rPr>
-        <w:t>:</w:t>
-      </w:r>
-      <w:r>
-        <w:rPr>
-          <w:rFonts w:ascii="Times New Roman" w:eastAsia="Times New Roman" w:hAnsi="Times New Roman" w:cs="Times New Roman"/>
-          <w:szCs w:val="24"/>
-        </w:rPr>
-        <w:t xml:space="preserve"> </w:t>
-      </w:r>
-      <w:r>
-        <w:rPr>
-          <w:rFonts w:ascii="Times New Roman" w:eastAsia="Times New Roman" w:hAnsi="Times New Roman" w:cs="Times New Roman"/>
-          <w:szCs w:val="24"/>
-        </w:rPr>
-        <w:t>doi.org/10.1016/0377-2217(86)90209-2.</w:t>
-      </w:r>
-    </w:p>
-    <w:p/>
-    <w:p/>
-    <w:p>
-      <w:pPr>
-        <w:ind w:left="-720" w:right="-720" w:firstLine="360"/>
-        <w:rPr>
-          <w:sz w:val="23"/>
-          <w:szCs w:val="23"/>
-        </w:rPr>
-      </w:pPr>
+        <w:t>Modelling results</w:t>
+      </w:r>
     </w:p>
     <w:p>
       <w:pPr>
@@ -7943,6 +10016,119 @@
     </w:lvl>
   </w:abstractNum>
   <w:abstractNum w:abstractNumId="25" w15:restartNumberingAfterBreak="0">
+    <w:nsid w:val="78DC674F"/>
+    <w:multiLevelType w:val="hybridMultilevel"/>
+    <w:tmpl w:val="1180A76E"/>
+    <w:lvl w:ilvl="0" w:tplc="04090001">
+      <w:start w:val="1"/>
+      <w:numFmt w:val="bullet"/>
+      <w:lvlText w:val=""/>
+      <w:lvlJc w:val="left"/>
+      <w:pPr>
+        <w:ind w:left="720" w:hanging="360"/>
+      </w:pPr>
+      <w:rPr>
+        <w:rFonts w:ascii="Symbol" w:hAnsi="Symbol" w:hint="default"/>
+      </w:rPr>
+    </w:lvl>
+    <w:lvl w:ilvl="1" w:tplc="04090003" w:tentative="1">
+      <w:start w:val="1"/>
+      <w:numFmt w:val="bullet"/>
+      <w:lvlText w:val="o"/>
+      <w:lvlJc w:val="left"/>
+      <w:pPr>
+        <w:ind w:left="1440" w:hanging="360"/>
+      </w:pPr>
+      <w:rPr>
+        <w:rFonts w:ascii="Courier New" w:hAnsi="Courier New" w:cs="Courier New" w:hint="default"/>
+      </w:rPr>
+    </w:lvl>
+    <w:lvl w:ilvl="2" w:tplc="04090005" w:tentative="1">
+      <w:start w:val="1"/>
+      <w:numFmt w:val="bullet"/>
+      <w:lvlText w:val=""/>
+      <w:lvlJc w:val="left"/>
+      <w:pPr>
+        <w:ind w:left="2160" w:hanging="360"/>
+      </w:pPr>
+      <w:rPr>
+        <w:rFonts w:ascii="Wingdings" w:hAnsi="Wingdings" w:hint="default"/>
+      </w:rPr>
+    </w:lvl>
+    <w:lvl w:ilvl="3" w:tplc="04090001" w:tentative="1">
+      <w:start w:val="1"/>
+      <w:numFmt w:val="bullet"/>
+      <w:lvlText w:val=""/>
+      <w:lvlJc w:val="left"/>
+      <w:pPr>
+        <w:ind w:left="2880" w:hanging="360"/>
+      </w:pPr>
+      <w:rPr>
+        <w:rFonts w:ascii="Symbol" w:hAnsi="Symbol" w:hint="default"/>
+      </w:rPr>
+    </w:lvl>
+    <w:lvl w:ilvl="4" w:tplc="04090003" w:tentative="1">
+      <w:start w:val="1"/>
+      <w:numFmt w:val="bullet"/>
+      <w:lvlText w:val="o"/>
+      <w:lvlJc w:val="left"/>
+      <w:pPr>
+        <w:ind w:left="3600" w:hanging="360"/>
+      </w:pPr>
+      <w:rPr>
+        <w:rFonts w:ascii="Courier New" w:hAnsi="Courier New" w:cs="Courier New" w:hint="default"/>
+      </w:rPr>
+    </w:lvl>
+    <w:lvl w:ilvl="5" w:tplc="04090005" w:tentative="1">
+      <w:start w:val="1"/>
+      <w:numFmt w:val="bullet"/>
+      <w:lvlText w:val=""/>
+      <w:lvlJc w:val="left"/>
+      <w:pPr>
+        <w:ind w:left="4320" w:hanging="360"/>
+      </w:pPr>
+      <w:rPr>
+        <w:rFonts w:ascii="Wingdings" w:hAnsi="Wingdings" w:hint="default"/>
+      </w:rPr>
+    </w:lvl>
+    <w:lvl w:ilvl="6" w:tplc="04090001" w:tentative="1">
+      <w:start w:val="1"/>
+      <w:numFmt w:val="bullet"/>
+      <w:lvlText w:val=""/>
+      <w:lvlJc w:val="left"/>
+      <w:pPr>
+        <w:ind w:left="5040" w:hanging="360"/>
+      </w:pPr>
+      <w:rPr>
+        <w:rFonts w:ascii="Symbol" w:hAnsi="Symbol" w:hint="default"/>
+      </w:rPr>
+    </w:lvl>
+    <w:lvl w:ilvl="7" w:tplc="04090003" w:tentative="1">
+      <w:start w:val="1"/>
+      <w:numFmt w:val="bullet"/>
+      <w:lvlText w:val="o"/>
+      <w:lvlJc w:val="left"/>
+      <w:pPr>
+        <w:ind w:left="5760" w:hanging="360"/>
+      </w:pPr>
+      <w:rPr>
+        <w:rFonts w:ascii="Courier New" w:hAnsi="Courier New" w:cs="Courier New" w:hint="default"/>
+      </w:rPr>
+    </w:lvl>
+    <w:lvl w:ilvl="8" w:tplc="04090005" w:tentative="1">
+      <w:start w:val="1"/>
+      <w:numFmt w:val="bullet"/>
+      <w:lvlText w:val=""/>
+      <w:lvlJc w:val="left"/>
+      <w:pPr>
+        <w:ind w:left="6480" w:hanging="360"/>
+      </w:pPr>
+      <w:rPr>
+        <w:rFonts w:ascii="Wingdings" w:hAnsi="Wingdings" w:hint="default"/>
+      </w:rPr>
+    </w:lvl>
+  </w:abstractNum>
+  <w:abstractNum w:abstractNumId="26" w15:restartNumberingAfterBreak="0">
     <w:nsid w:val="7B1B2004"/>
     <w:multiLevelType w:val="hybridMultilevel"/>
     <w:tmpl w:val="4B7056A2"/>
@@ -8031,7 +10217,7 @@
       </w:pPr>
     </w:lvl>
   </w:abstractNum>
-  <w:abstractNum w:abstractNumId="26" w15:restartNumberingAfterBreak="0">
+  <w:abstractNum w:abstractNumId="27" w15:restartNumberingAfterBreak="0">
     <w:nsid w:val="7B2640A5"/>
     <w:multiLevelType w:val="hybridMultilevel"/>
     <w:tmpl w:val="5944DA46"/>
@@ -8187,7 +10373,7 @@
     <w:abstractNumId w:val="11"/>
   </w:num>
   <w:num w:numId="13" w16cid:durableId="2003659224">
-    <w:abstractNumId w:val="25"/>
+    <w:abstractNumId w:val="26"/>
   </w:num>
   <w:num w:numId="14" w16cid:durableId="1606770589">
     <w:abstractNumId w:val="17"/>
@@ -8235,7 +10421,7 @@
     </w:lvlOverride>
   </w:num>
   <w:num w:numId="25" w16cid:durableId="1960187941">
-    <w:abstractNumId w:val="26"/>
+    <w:abstractNumId w:val="27"/>
   </w:num>
   <w:num w:numId="26" w16cid:durableId="261694490">
     <w:abstractNumId w:val="0"/>
@@ -8275,6 +10461,9 @@
   </w:num>
   <w:num w:numId="36" w16cid:durableId="1370496202">
     <w:abstractNumId w:val="6"/>
+  </w:num>
+  <w:num w:numId="37" w16cid:durableId="1941647419">
+    <w:abstractNumId w:val="25"/>
   </w:num>
 </w:numbering>
 </file>
@@ -9091,6 +11280,82 @@
       <w:szCs w:val="24"/>
     </w:rPr>
   </w:style>
+  <w:style w:type="table" w:styleId="GridTable4-Accent5">
+    <w:name w:val="Grid Table 4 Accent 5"/>
+    <w:basedOn w:val="TableNormal"/>
+    <w:uiPriority w:val="49"/>
+    <w:rsid w:val="00BD63D2"/>
+    <w:pPr>
+      <w:spacing w:after="0" w:line="240" w:lineRule="auto"/>
+    </w:pPr>
+    <w:tblPr>
+      <w:tblStyleRowBandSize w:val="1"/>
+      <w:tblStyleColBandSize w:val="1"/>
+      <w:tblBorders>
+        <w:top w:val="single" w:sz="4" w:space="0" w:color="9CC2E5" w:themeColor="accent5" w:themeTint="99"/>
+        <w:left w:val="single" w:sz="4" w:space="0" w:color="9CC2E5" w:themeColor="accent5" w:themeTint="99"/>
+        <w:bottom w:val="single" w:sz="4" w:space="0" w:color="9CC2E5" w:themeColor="accent5" w:themeTint="99"/>
+        <w:right w:val="single" w:sz="4" w:space="0" w:color="9CC2E5" w:themeColor="accent5" w:themeTint="99"/>
+        <w:insideH w:val="single" w:sz="4" w:space="0" w:color="9CC2E5" w:themeColor="accent5" w:themeTint="99"/>
+        <w:insideV w:val="single" w:sz="4" w:space="0" w:color="9CC2E5" w:themeColor="accent5" w:themeTint="99"/>
+      </w:tblBorders>
+    </w:tblPr>
+    <w:tblStylePr w:type="firstRow">
+      <w:rPr>
+        <w:b/>
+        <w:bCs/>
+        <w:color w:val="FFFFFF" w:themeColor="background1"/>
+      </w:rPr>
+      <w:tblPr/>
+      <w:tcPr>
+        <w:tcBorders>
+          <w:top w:val="single" w:sz="4" w:space="0" w:color="5B9BD5" w:themeColor="accent5"/>
+          <w:left w:val="single" w:sz="4" w:space="0" w:color="5B9BD5" w:themeColor="accent5"/>
+          <w:bottom w:val="single" w:sz="4" w:space="0" w:color="5B9BD5" w:themeColor="accent5"/>
+          <w:right w:val="single" w:sz="4" w:space="0" w:color="5B9BD5" w:themeColor="accent5"/>
+          <w:insideH w:val="nil"/>
+          <w:insideV w:val="nil"/>
+        </w:tcBorders>
+        <w:shd w:val="clear" w:color="auto" w:fill="5B9BD5" w:themeFill="accent5"/>
+      </w:tcPr>
+    </w:tblStylePr>
+    <w:tblStylePr w:type="lastRow">
+      <w:rPr>
+        <w:b/>
+        <w:bCs/>
+      </w:rPr>
+      <w:tblPr/>
+      <w:tcPr>
+        <w:tcBorders>
+          <w:top w:val="double" w:sz="4" w:space="0" w:color="5B9BD5" w:themeColor="accent5"/>
+        </w:tcBorders>
+      </w:tcPr>
+    </w:tblStylePr>
+    <w:tblStylePr w:type="firstCol">
+      <w:rPr>
+        <w:b/>
+        <w:bCs/>
+      </w:rPr>
+    </w:tblStylePr>
+    <w:tblStylePr w:type="lastCol">
+      <w:rPr>
+        <w:b/>
+        <w:bCs/>
+      </w:rPr>
+    </w:tblStylePr>
+    <w:tblStylePr w:type="band1Vert">
+      <w:tblPr/>
+      <w:tcPr>
+        <w:shd w:val="clear" w:color="auto" w:fill="DEEAF6" w:themeFill="accent5" w:themeFillTint="33"/>
+      </w:tcPr>
+    </w:tblStylePr>
+    <w:tblStylePr w:type="band1Horz">
+      <w:tblPr/>
+      <w:tcPr>
+        <w:shd w:val="clear" w:color="auto" w:fill="DEEAF6" w:themeFill="accent5" w:themeFillTint="33"/>
+      </w:tcPr>
+    </w:tblStylePr>
+  </w:style>
 </w:styles>
 </file>
 

</xml_diff>